<commit_message>
I HAVE FINISHED THE PRACTICE TASKS
</commit_message>
<xml_diff>
--- a/practice/pract.docx
+++ b/practice/pract.docx
@@ -732,8 +732,6 @@
               </w:rPr>
               <w:t>НУК ИУ МГТУ им. Н.Э. Баумана</w:t>
             </w:r>
-            <w:bookmarkStart w:id="0" w:name="_GoBack"/>
-            <w:bookmarkEnd w:id="0"/>
           </w:p>
         </w:tc>
       </w:tr>
@@ -1027,6 +1025,7 @@
             <w:shd w:val="clear" w:color="auto" w:fill="auto"/>
           </w:tcPr>
           <w:p>
+            <w:proofErr w:type="gramStart"/>
             <w:r>
               <w:rPr>
                 <w:sz w:val="28"/>
@@ -1034,6 +1033,7 @@
               </w:rPr>
               <w:t>Руководитель  практики</w:t>
             </w:r>
+            <w:proofErr w:type="gramEnd"/>
           </w:p>
         </w:tc>
         <w:tc>
@@ -1177,12 +1177,21 @@
           <w:szCs w:val="28"/>
         </w:rPr>
       </w:pPr>
-      <w:r>
-        <w:rPr>
-          <w:sz w:val="28"/>
-          <w:szCs w:val="28"/>
-        </w:rPr>
-        <w:t xml:space="preserve">Оценка  ________________   </w:t>
+      <w:proofErr w:type="gramStart"/>
+      <w:r>
+        <w:rPr>
+          <w:sz w:val="28"/>
+          <w:szCs w:val="28"/>
+        </w:rPr>
+        <w:t>Оценка  _</w:t>
+      </w:r>
+      <w:proofErr w:type="gramEnd"/>
+      <w:r>
+        <w:rPr>
+          <w:sz w:val="28"/>
+          <w:szCs w:val="28"/>
+        </w:rPr>
+        <w:t xml:space="preserve">_______________   </w:t>
       </w:r>
     </w:p>
     <w:p>
@@ -3145,6 +3154,7 @@
         <w:t xml:space="preserve"> - диаграмма последовательности действий при добавлении нового студента</w:t>
       </w:r>
     </w:p>
+    <w:p/>
     <w:p>
       <w:pPr>
         <w:spacing w:line="360" w:lineRule="auto"/>
@@ -4772,23 +4782,7 @@
           <w:sz w:val="28"/>
           <w:szCs w:val="28"/>
         </w:rPr>
-        <w:t>Задание 2. Создание программной системы с элементарным интерфейсом ко</w:t>
-      </w:r>
-      <w:r>
-        <w:rPr>
-          <w:b/>
-          <w:sz w:val="28"/>
-          <w:szCs w:val="28"/>
-        </w:rPr>
-        <w:t>н</w:t>
-      </w:r>
-      <w:r>
-        <w:rPr>
-          <w:b/>
-          <w:sz w:val="28"/>
-          <w:szCs w:val="28"/>
-        </w:rPr>
-        <w:t>сольного режима на С++</w:t>
+        <w:t>Задание 2. Создание программной системы с элементарным интерфейсом консольного режима на С++</w:t>
       </w:r>
     </w:p>
     <w:p>
@@ -4827,21 +4821,7 @@
           <w:sz w:val="28"/>
           <w:szCs w:val="28"/>
         </w:rPr>
-        <w:t>Выполнить структурную декомпозицию, разработать структурную схему, содержащую не менее 3 подпрограмм, и алгоритмы этих подпрограмм. Реализовать на С++ в консольном режиме. Предусмо</w:t>
-      </w:r>
-      <w:r>
-        <w:rPr>
-          <w:sz w:val="28"/>
-          <w:szCs w:val="28"/>
-        </w:rPr>
-        <w:t>т</w:t>
-      </w:r>
-      <w:r>
-        <w:rPr>
-          <w:sz w:val="28"/>
-          <w:szCs w:val="28"/>
-        </w:rPr>
-        <w:t>реть примитивный интерфейс типа меню, позволяющий выбирать нужную подпрограмму.</w:t>
+        <w:t>Выполнить структурную декомпозицию, разработать структурную схему, содержащую не менее 3 подпрограмм, и алгоритмы этих подпрограмм. Реализовать на С++ в консольном режиме. Предусмотреть примитивный интерфейс типа меню, позволяющий выбирать нужную подпрограмму.</w:t>
       </w:r>
     </w:p>
     <w:p>
@@ -4860,35 +4840,7 @@
           <w:sz w:val="28"/>
           <w:szCs w:val="28"/>
         </w:rPr>
-        <w:t>Разработать программу, которая реализует операции над матрицами. Реализовать следующие оп</w:t>
-      </w:r>
-      <w:r>
-        <w:rPr>
-          <w:sz w:val="28"/>
-          <w:szCs w:val="28"/>
-        </w:rPr>
-        <w:t>е</w:t>
-      </w:r>
-      <w:r>
-        <w:rPr>
-          <w:sz w:val="28"/>
-          <w:szCs w:val="28"/>
-        </w:rPr>
-        <w:t>рации: ввод матрицы, умножение матрицы на число, получение верней треугольной и нижней тр</w:t>
-      </w:r>
-      <w:r>
-        <w:rPr>
-          <w:sz w:val="28"/>
-          <w:szCs w:val="28"/>
-        </w:rPr>
-        <w:t>е</w:t>
-      </w:r>
-      <w:r>
-        <w:rPr>
-          <w:sz w:val="28"/>
-          <w:szCs w:val="28"/>
-        </w:rPr>
-        <w:t>угольной матриц из заданной матрицы, а также вывод результатов операций на экран.</w:t>
+        <w:t>Разработать программу, которая реализует операции над матрицами. Реализовать следующие операции: ввод матрицы, умножение матрицы на число, получение верней треугольной и нижней треугольной матриц из заданной матрицы, а также вывод результатов операций на экран.</w:t>
       </w:r>
     </w:p>
     <w:p>
@@ -6986,6 +6938,7 @@
     </w:p>
     <w:p>
       <w:pPr>
+        <w:spacing w:line="360" w:lineRule="auto"/>
         <w:jc w:val="center"/>
         <w:rPr>
           <w:sz w:val="28"/>
@@ -7004,6 +6957,7 @@
     </w:p>
     <w:p>
       <w:pPr>
+        <w:spacing w:line="360" w:lineRule="auto"/>
         <w:rPr>
           <w:sz w:val="28"/>
           <w:szCs w:val="28"/>
@@ -7053,6 +7007,3640 @@
         </w:rPr>
         <w:t>++.</w:t>
       </w:r>
+    </w:p>
+    <w:p>
+      <w:pPr>
+        <w:spacing w:line="360" w:lineRule="auto"/>
+        <w:ind w:firstLine="567"/>
+        <w:jc w:val="both"/>
+        <w:outlineLvl w:val="0"/>
+        <w:rPr>
+          <w:b/>
+          <w:sz w:val="28"/>
+          <w:szCs w:val="28"/>
+        </w:rPr>
+      </w:pPr>
+      <w:r>
+        <w:rPr>
+          <w:b/>
+          <w:sz w:val="28"/>
+          <w:szCs w:val="28"/>
+        </w:rPr>
+        <w:t xml:space="preserve">Задание 3. Создание программной системы </w:t>
+      </w:r>
+      <w:r>
+        <w:rPr>
+          <w:b/>
+          <w:sz w:val="28"/>
+          <w:szCs w:val="28"/>
+          <w:lang w:val="en-US"/>
+        </w:rPr>
+        <w:t>c</w:t>
+      </w:r>
+      <w:r>
+        <w:rPr>
+          <w:b/>
+          <w:sz w:val="28"/>
+          <w:szCs w:val="28"/>
+        </w:rPr>
+        <w:t xml:space="preserve"> </w:t>
+      </w:r>
+      <w:r>
+        <w:rPr>
+          <w:b/>
+          <w:sz w:val="28"/>
+          <w:szCs w:val="28"/>
+          <w:lang w:val="en-US"/>
+        </w:rPr>
+        <w:t>Qt</w:t>
+      </w:r>
+      <w:r>
+        <w:rPr>
+          <w:b/>
+          <w:sz w:val="28"/>
+          <w:szCs w:val="28"/>
+        </w:rPr>
+        <w:t xml:space="preserve"> интерфейсом на С++</w:t>
+      </w:r>
+    </w:p>
+    <w:p>
+      <w:pPr>
+        <w:pStyle w:val="af0"/>
+        <w:spacing w:line="360" w:lineRule="auto"/>
+        <w:ind w:firstLine="567"/>
+        <w:rPr>
+          <w:sz w:val="28"/>
+          <w:szCs w:val="28"/>
+        </w:rPr>
+      </w:pPr>
+      <w:r>
+        <w:rPr>
+          <w:sz w:val="28"/>
+          <w:szCs w:val="28"/>
+        </w:rPr>
+        <w:t>Выполнить объектную декомпозицию, разработать формы интерфейса, диаграмму состояний и</w:t>
+      </w:r>
+      <w:r>
+        <w:rPr>
+          <w:sz w:val="28"/>
+          <w:szCs w:val="28"/>
+        </w:rPr>
+        <w:t>н</w:t>
+      </w:r>
+      <w:r>
+        <w:rPr>
+          <w:sz w:val="28"/>
+          <w:szCs w:val="28"/>
+        </w:rPr>
+        <w:t xml:space="preserve">терфейса, диаграммы классов интерфейсной и предметной областей, диаграмму последовательности действий одной из реализуемых операций. Разработать, протестировать и отладить программу в среде </w:t>
+      </w:r>
+      <w:r>
+        <w:rPr>
+          <w:sz w:val="28"/>
+          <w:szCs w:val="28"/>
+          <w:lang w:val="en-US"/>
+        </w:rPr>
+        <w:t>Visual</w:t>
+      </w:r>
+      <w:r>
+        <w:rPr>
+          <w:sz w:val="28"/>
+          <w:szCs w:val="28"/>
+        </w:rPr>
+        <w:t xml:space="preserve"> </w:t>
+      </w:r>
+      <w:r>
+        <w:rPr>
+          <w:sz w:val="28"/>
+          <w:szCs w:val="28"/>
+          <w:lang w:val="en-US"/>
+        </w:rPr>
+        <w:t>Studio</w:t>
+      </w:r>
+      <w:r>
+        <w:rPr>
+          <w:sz w:val="28"/>
+          <w:szCs w:val="28"/>
+        </w:rPr>
+        <w:t xml:space="preserve"> или </w:t>
+      </w:r>
+      <w:r>
+        <w:rPr>
+          <w:sz w:val="28"/>
+          <w:szCs w:val="28"/>
+          <w:lang w:val="en-US"/>
+        </w:rPr>
+        <w:t>QT</w:t>
+      </w:r>
+      <w:r>
+        <w:rPr>
+          <w:sz w:val="28"/>
+          <w:szCs w:val="28"/>
+        </w:rPr>
+        <w:t xml:space="preserve"> </w:t>
+      </w:r>
+      <w:r>
+        <w:rPr>
+          <w:sz w:val="28"/>
+          <w:szCs w:val="28"/>
+          <w:lang w:val="en-US"/>
+        </w:rPr>
+        <w:t>Creator</w:t>
+      </w:r>
+      <w:r>
+        <w:rPr>
+          <w:sz w:val="28"/>
+          <w:szCs w:val="28"/>
+        </w:rPr>
+        <w:t>.</w:t>
+      </w:r>
+    </w:p>
+    <w:p>
+      <w:pPr>
+        <w:pStyle w:val="af0"/>
+        <w:spacing w:line="360" w:lineRule="auto"/>
+        <w:ind w:firstLine="567"/>
+        <w:rPr>
+          <w:sz w:val="28"/>
+          <w:szCs w:val="28"/>
+        </w:rPr>
+      </w:pPr>
+      <w:r>
+        <w:rPr>
+          <w:sz w:val="28"/>
+          <w:szCs w:val="28"/>
+        </w:rPr>
+        <w:t>Сведения о студентах включают: фамилию, имя, индекс группы, рейтинг (от 0 до 100). Программа должна в интерактивном режиме формировать файл, добавлять и удалять данные, а также воспринимать каждый из перечисле</w:t>
+      </w:r>
+      <w:r>
+        <w:rPr>
+          <w:sz w:val="28"/>
+          <w:szCs w:val="28"/>
+        </w:rPr>
+        <w:t>н</w:t>
+      </w:r>
+      <w:r>
+        <w:rPr>
+          <w:sz w:val="28"/>
+          <w:szCs w:val="28"/>
+        </w:rPr>
+        <w:t>ных запросов и давать на него ответ.</w:t>
+      </w:r>
+    </w:p>
+    <w:p>
+      <w:pPr>
+        <w:spacing w:line="360" w:lineRule="auto"/>
+        <w:ind w:firstLine="567"/>
+        <w:jc w:val="both"/>
+        <w:rPr>
+          <w:sz w:val="28"/>
+          <w:szCs w:val="28"/>
+        </w:rPr>
+      </w:pPr>
+      <w:r>
+        <w:rPr>
+          <w:sz w:val="28"/>
+          <w:szCs w:val="28"/>
+        </w:rPr>
+        <w:t>1. Выяснить, имеются ли в институте однофамильцы. Если имеются, показать их фамилии и им</w:t>
+      </w:r>
+      <w:r>
+        <w:rPr>
+          <w:sz w:val="28"/>
+          <w:szCs w:val="28"/>
+        </w:rPr>
+        <w:t>е</w:t>
+      </w:r>
+      <w:r>
+        <w:rPr>
+          <w:sz w:val="28"/>
+          <w:szCs w:val="28"/>
+        </w:rPr>
+        <w:t>на.</w:t>
+      </w:r>
+    </w:p>
+    <w:p>
+      <w:pPr>
+        <w:spacing w:line="360" w:lineRule="auto"/>
+        <w:ind w:firstLine="567"/>
+        <w:jc w:val="both"/>
+        <w:rPr>
+          <w:sz w:val="28"/>
+          <w:szCs w:val="28"/>
+        </w:rPr>
+      </w:pPr>
+      <w:r>
+        <w:rPr>
+          <w:sz w:val="28"/>
+          <w:szCs w:val="28"/>
+        </w:rPr>
+        <w:t>2. Выяснить, в каких группах обучается количество студентов более заданного.</w:t>
+      </w:r>
+    </w:p>
+    <w:p>
+      <w:pPr>
+        <w:spacing w:line="360" w:lineRule="auto"/>
+        <w:ind w:firstLine="567"/>
+        <w:jc w:val="both"/>
+        <w:rPr>
+          <w:sz w:val="28"/>
+          <w:szCs w:val="28"/>
+        </w:rPr>
+      </w:pPr>
+      <w:r>
+        <w:rPr>
+          <w:sz w:val="28"/>
+          <w:szCs w:val="28"/>
+        </w:rPr>
+        <w:t>3. Получить список студентов с указанием группы, рейтинг которых не меньше зачетного (60).</w:t>
+      </w:r>
+    </w:p>
+    <w:p>
+      <w:pPr>
+        <w:pStyle w:val="af0"/>
+        <w:spacing w:line="360" w:lineRule="auto"/>
+        <w:ind w:firstLine="567"/>
+        <w:contextualSpacing/>
+        <w:rPr>
+          <w:sz w:val="28"/>
+          <w:szCs w:val="28"/>
+        </w:rPr>
+      </w:pPr>
+      <w:r>
+        <w:rPr>
+          <w:sz w:val="28"/>
+          <w:szCs w:val="28"/>
+        </w:rPr>
+        <w:t>4. Построить гистограмму, показывающую средний рейтинг по каждой группе.</w:t>
+      </w:r>
+    </w:p>
+    <w:p>
+      <w:pPr>
+        <w:spacing w:line="360" w:lineRule="auto"/>
+        <w:contextualSpacing/>
+        <w:jc w:val="center"/>
+        <w:rPr>
+          <w:b/>
+          <w:sz w:val="28"/>
+          <w:szCs w:val="28"/>
+        </w:rPr>
+      </w:pPr>
+      <w:r>
+        <w:rPr>
+          <w:b/>
+          <w:sz w:val="28"/>
+          <w:szCs w:val="28"/>
+        </w:rPr>
+        <w:t>Цель</w:t>
+      </w:r>
+    </w:p>
+    <w:p>
+      <w:pPr>
+        <w:spacing w:line="360" w:lineRule="auto"/>
+        <w:contextualSpacing/>
+        <w:rPr>
+          <w:sz w:val="28"/>
+          <w:szCs w:val="28"/>
+        </w:rPr>
+      </w:pPr>
+      <w:r>
+        <w:rPr>
+          <w:sz w:val="28"/>
+          <w:szCs w:val="28"/>
+        </w:rPr>
+        <w:t xml:space="preserve">Разработать настольное приложение на языке </w:t>
+      </w:r>
+      <w:r>
+        <w:rPr>
+          <w:sz w:val="28"/>
+          <w:szCs w:val="28"/>
+          <w:lang w:val="en-US"/>
+        </w:rPr>
+        <w:t>C</w:t>
+      </w:r>
+      <w:r>
+        <w:rPr>
+          <w:sz w:val="28"/>
+          <w:szCs w:val="28"/>
+        </w:rPr>
+        <w:t xml:space="preserve">++ </w:t>
+      </w:r>
+      <w:r>
+        <w:rPr>
+          <w:sz w:val="28"/>
+          <w:szCs w:val="28"/>
+        </w:rPr>
+        <w:t xml:space="preserve">с использованием библиотеки </w:t>
+      </w:r>
+      <w:r>
+        <w:rPr>
+          <w:sz w:val="28"/>
+          <w:szCs w:val="28"/>
+          <w:lang w:val="en-US"/>
+        </w:rPr>
+        <w:t>Qt</w:t>
+      </w:r>
+      <w:r>
+        <w:rPr>
+          <w:sz w:val="28"/>
+          <w:szCs w:val="28"/>
+        </w:rPr>
+        <w:t xml:space="preserve">. </w:t>
+      </w:r>
+      <w:r>
+        <w:rPr>
+          <w:sz w:val="28"/>
+          <w:szCs w:val="28"/>
+        </w:rPr>
+        <w:t xml:space="preserve">Изучить основы работы с библиотекой графических интерфейсов </w:t>
+      </w:r>
+      <w:r>
+        <w:rPr>
+          <w:sz w:val="28"/>
+          <w:szCs w:val="28"/>
+          <w:lang w:val="en-US"/>
+        </w:rPr>
+        <w:t>Qt</w:t>
+      </w:r>
+      <w:r>
+        <w:rPr>
+          <w:sz w:val="28"/>
+          <w:szCs w:val="28"/>
+        </w:rPr>
+        <w:t xml:space="preserve">, а также средой разработки </w:t>
+      </w:r>
+      <w:r>
+        <w:rPr>
+          <w:sz w:val="28"/>
+          <w:szCs w:val="28"/>
+          <w:lang w:val="en-US"/>
+        </w:rPr>
+        <w:t>Qt</w:t>
+      </w:r>
+      <w:r>
+        <w:rPr>
+          <w:sz w:val="28"/>
+          <w:szCs w:val="28"/>
+        </w:rPr>
+        <w:t xml:space="preserve"> </w:t>
+      </w:r>
+      <w:r>
+        <w:rPr>
+          <w:sz w:val="28"/>
+          <w:szCs w:val="28"/>
+          <w:lang w:val="en-US"/>
+        </w:rPr>
+        <w:t>Creator</w:t>
+      </w:r>
+      <w:r>
+        <w:rPr>
+          <w:sz w:val="28"/>
+          <w:szCs w:val="28"/>
+        </w:rPr>
+        <w:t>.</w:t>
+      </w:r>
+    </w:p>
+    <w:p>
+      <w:pPr>
+        <w:spacing w:line="360" w:lineRule="auto"/>
+        <w:contextualSpacing/>
+        <w:jc w:val="center"/>
+        <w:rPr>
+          <w:b/>
+          <w:sz w:val="28"/>
+          <w:szCs w:val="28"/>
+        </w:rPr>
+      </w:pPr>
+    </w:p>
+    <w:p>
+      <w:pPr>
+        <w:spacing w:line="360" w:lineRule="auto"/>
+        <w:contextualSpacing/>
+        <w:jc w:val="center"/>
+        <w:rPr>
+          <w:b/>
+          <w:sz w:val="28"/>
+          <w:szCs w:val="28"/>
+        </w:rPr>
+      </w:pPr>
+    </w:p>
+    <w:p>
+      <w:pPr>
+        <w:spacing w:line="360" w:lineRule="auto"/>
+        <w:contextualSpacing/>
+        <w:jc w:val="center"/>
+        <w:rPr>
+          <w:b/>
+          <w:sz w:val="28"/>
+          <w:szCs w:val="28"/>
+        </w:rPr>
+      </w:pPr>
+    </w:p>
+    <w:p>
+      <w:pPr>
+        <w:spacing w:line="360" w:lineRule="auto"/>
+        <w:contextualSpacing/>
+        <w:jc w:val="center"/>
+        <w:rPr>
+          <w:b/>
+          <w:sz w:val="28"/>
+          <w:szCs w:val="28"/>
+        </w:rPr>
+      </w:pPr>
+    </w:p>
+    <w:p>
+      <w:pPr>
+        <w:spacing w:line="360" w:lineRule="auto"/>
+        <w:contextualSpacing/>
+        <w:jc w:val="center"/>
+        <w:rPr>
+          <w:b/>
+          <w:sz w:val="28"/>
+          <w:szCs w:val="28"/>
+        </w:rPr>
+      </w:pPr>
+    </w:p>
+    <w:p>
+      <w:pPr>
+        <w:spacing w:line="360" w:lineRule="auto"/>
+        <w:contextualSpacing/>
+        <w:jc w:val="center"/>
+        <w:rPr>
+          <w:b/>
+          <w:sz w:val="28"/>
+          <w:szCs w:val="28"/>
+        </w:rPr>
+      </w:pPr>
+    </w:p>
+    <w:p>
+      <w:pPr>
+        <w:spacing w:line="360" w:lineRule="auto"/>
+        <w:contextualSpacing/>
+        <w:jc w:val="center"/>
+        <w:rPr>
+          <w:b/>
+          <w:sz w:val="28"/>
+          <w:szCs w:val="28"/>
+        </w:rPr>
+      </w:pPr>
+      <w:r>
+        <w:rPr>
+          <w:b/>
+          <w:sz w:val="28"/>
+          <w:szCs w:val="28"/>
+        </w:rPr>
+        <w:lastRenderedPageBreak/>
+        <w:t>Проект программы</w:t>
+      </w:r>
+    </w:p>
+    <w:p>
+      <w:pPr>
+        <w:keepNext/>
+        <w:spacing w:line="360" w:lineRule="auto"/>
+        <w:contextualSpacing/>
+        <w:jc w:val="center"/>
+      </w:pPr>
+      <w:r>
+        <w:rPr>
+          <w:noProof/>
+        </w:rPr>
+        <w:drawing>
+          <wp:inline distT="0" distB="0" distL="0" distR="0" wp14:anchorId="3B0A09D8" wp14:editId="0B288601">
+            <wp:extent cx="4962525" cy="3067050"/>
+            <wp:effectExtent l="0" t="0" r="0" b="0"/>
+            <wp:docPr id="9" name="Рисунок 9"/>
+            <wp:cNvGraphicFramePr>
+              <a:graphicFrameLocks xmlns:a="http://schemas.openxmlformats.org/drawingml/2006/main" noChangeAspect="1"/>
+            </wp:cNvGraphicFramePr>
+            <a:graphic xmlns:a="http://schemas.openxmlformats.org/drawingml/2006/main">
+              <a:graphicData uri="http://schemas.openxmlformats.org/drawingml/2006/picture">
+                <pic:pic xmlns:pic="http://schemas.openxmlformats.org/drawingml/2006/picture">
+                  <pic:nvPicPr>
+                    <pic:cNvPr id="0" name="Picture 10"/>
+                    <pic:cNvPicPr>
+                      <a:picLocks noChangeAspect="1" noChangeArrowheads="1"/>
+                    </pic:cNvPicPr>
+                  </pic:nvPicPr>
+                  <pic:blipFill>
+                    <a:blip r:embed="rId18">
+                      <a:extLst>
+                        <a:ext uri="{28A0092B-C50C-407E-A947-70E740481C1C}">
+                          <a14:useLocalDpi xmlns:a14="http://schemas.microsoft.com/office/drawing/2010/main" val="0"/>
+                        </a:ext>
+                      </a:extLst>
+                    </a:blip>
+                    <a:srcRect/>
+                    <a:stretch>
+                      <a:fillRect/>
+                    </a:stretch>
+                  </pic:blipFill>
+                  <pic:spPr bwMode="auto">
+                    <a:xfrm>
+                      <a:off x="0" y="0"/>
+                      <a:ext cx="4962525" cy="3067050"/>
+                    </a:xfrm>
+                    <a:prstGeom prst="rect">
+                      <a:avLst/>
+                    </a:prstGeom>
+                    <a:noFill/>
+                    <a:ln>
+                      <a:noFill/>
+                    </a:ln>
+                  </pic:spPr>
+                </pic:pic>
+              </a:graphicData>
+            </a:graphic>
+          </wp:inline>
+        </w:drawing>
+      </w:r>
+    </w:p>
+    <w:p>
+      <w:pPr>
+        <w:pStyle w:val="af3"/>
+        <w:jc w:val="center"/>
+        <w:rPr>
+          <w:i w:val="0"/>
+          <w:color w:val="auto"/>
+          <w:sz w:val="28"/>
+          <w:szCs w:val="28"/>
+        </w:rPr>
+      </w:pPr>
+      <w:r>
+        <w:rPr>
+          <w:i w:val="0"/>
+          <w:color w:val="auto"/>
+          <w:sz w:val="28"/>
+          <w:szCs w:val="28"/>
+        </w:rPr>
+        <w:t xml:space="preserve">Рисунок </w:t>
+      </w:r>
+      <w:r>
+        <w:rPr>
+          <w:i w:val="0"/>
+          <w:color w:val="auto"/>
+          <w:sz w:val="28"/>
+          <w:szCs w:val="28"/>
+        </w:rPr>
+        <w:fldChar w:fldCharType="begin"/>
+      </w:r>
+      <w:r>
+        <w:rPr>
+          <w:i w:val="0"/>
+          <w:color w:val="auto"/>
+          <w:sz w:val="28"/>
+          <w:szCs w:val="28"/>
+        </w:rPr>
+        <w:instrText xml:space="preserve"> SEQ Рисунок \* ARABIC </w:instrText>
+      </w:r>
+      <w:r>
+        <w:rPr>
+          <w:i w:val="0"/>
+          <w:color w:val="auto"/>
+          <w:sz w:val="28"/>
+          <w:szCs w:val="28"/>
+        </w:rPr>
+        <w:fldChar w:fldCharType="separate"/>
+      </w:r>
+      <w:r>
+        <w:rPr>
+          <w:i w:val="0"/>
+          <w:noProof/>
+          <w:color w:val="auto"/>
+          <w:sz w:val="28"/>
+          <w:szCs w:val="28"/>
+        </w:rPr>
+        <w:t>37</w:t>
+      </w:r>
+      <w:r>
+        <w:rPr>
+          <w:i w:val="0"/>
+          <w:color w:val="auto"/>
+          <w:sz w:val="28"/>
+          <w:szCs w:val="28"/>
+        </w:rPr>
+        <w:fldChar w:fldCharType="end"/>
+      </w:r>
+      <w:r>
+        <w:rPr>
+          <w:i w:val="0"/>
+          <w:color w:val="auto"/>
+          <w:sz w:val="28"/>
+          <w:szCs w:val="28"/>
+        </w:rPr>
+        <w:t xml:space="preserve"> - диаграмма последовательности действий при добавлении нового пользователя</w:t>
+      </w:r>
+    </w:p>
+    <w:p>
+      <w:pPr>
+        <w:keepNext/>
+        <w:spacing w:line="360" w:lineRule="auto"/>
+        <w:jc w:val="center"/>
+      </w:pPr>
+      <w:r>
+        <w:rPr>
+          <w:b/>
+          <w:noProof/>
+          <w:sz w:val="28"/>
+          <w:szCs w:val="28"/>
+        </w:rPr>
+        <w:drawing>
+          <wp:inline distT="0" distB="0" distL="0" distR="0" wp14:anchorId="6AF773B4" wp14:editId="321EBDE6">
+            <wp:extent cx="4581525" cy="2924175"/>
+            <wp:effectExtent l="0" t="0" r="0" b="0"/>
+            <wp:docPr id="27" name="Рисунок 27"/>
+            <wp:cNvGraphicFramePr>
+              <a:graphicFrameLocks xmlns:a="http://schemas.openxmlformats.org/drawingml/2006/main" noChangeAspect="1"/>
+            </wp:cNvGraphicFramePr>
+            <a:graphic xmlns:a="http://schemas.openxmlformats.org/drawingml/2006/main">
+              <a:graphicData uri="http://schemas.openxmlformats.org/drawingml/2006/picture">
+                <pic:pic xmlns:pic="http://schemas.openxmlformats.org/drawingml/2006/picture">
+                  <pic:nvPicPr>
+                    <pic:cNvPr id="0" name="Picture 1"/>
+                    <pic:cNvPicPr>
+                      <a:picLocks noChangeAspect="1" noChangeArrowheads="1"/>
+                    </pic:cNvPicPr>
+                  </pic:nvPicPr>
+                  <pic:blipFill>
+                    <a:blip r:embed="rId14">
+                      <a:extLst>
+                        <a:ext uri="{28A0092B-C50C-407E-A947-70E740481C1C}">
+                          <a14:useLocalDpi xmlns:a14="http://schemas.microsoft.com/office/drawing/2010/main" val="0"/>
+                        </a:ext>
+                      </a:extLst>
+                    </a:blip>
+                    <a:srcRect/>
+                    <a:stretch>
+                      <a:fillRect/>
+                    </a:stretch>
+                  </pic:blipFill>
+                  <pic:spPr bwMode="auto">
+                    <a:xfrm>
+                      <a:off x="0" y="0"/>
+                      <a:ext cx="4581525" cy="2924175"/>
+                    </a:xfrm>
+                    <a:prstGeom prst="rect">
+                      <a:avLst/>
+                    </a:prstGeom>
+                    <a:noFill/>
+                    <a:ln>
+                      <a:noFill/>
+                    </a:ln>
+                  </pic:spPr>
+                </pic:pic>
+              </a:graphicData>
+            </a:graphic>
+          </wp:inline>
+        </w:drawing>
+      </w:r>
+    </w:p>
+    <w:p>
+      <w:pPr>
+        <w:pStyle w:val="af3"/>
+        <w:spacing w:line="360" w:lineRule="auto"/>
+        <w:jc w:val="center"/>
+        <w:rPr>
+          <w:i w:val="0"/>
+          <w:color w:val="auto"/>
+          <w:sz w:val="28"/>
+          <w:szCs w:val="28"/>
+        </w:rPr>
+      </w:pPr>
+      <w:r>
+        <w:rPr>
+          <w:i w:val="0"/>
+          <w:color w:val="auto"/>
+          <w:sz w:val="28"/>
+          <w:szCs w:val="28"/>
+        </w:rPr>
+        <w:t xml:space="preserve">Рисунок </w:t>
+      </w:r>
+      <w:r>
+        <w:rPr>
+          <w:i w:val="0"/>
+          <w:color w:val="auto"/>
+          <w:sz w:val="28"/>
+          <w:szCs w:val="28"/>
+        </w:rPr>
+        <w:fldChar w:fldCharType="begin"/>
+      </w:r>
+      <w:r>
+        <w:rPr>
+          <w:i w:val="0"/>
+          <w:color w:val="auto"/>
+          <w:sz w:val="28"/>
+          <w:szCs w:val="28"/>
+        </w:rPr>
+        <w:instrText xml:space="preserve"> SEQ Рисунок \* ARABIC </w:instrText>
+      </w:r>
+      <w:r>
+        <w:rPr>
+          <w:i w:val="0"/>
+          <w:color w:val="auto"/>
+          <w:sz w:val="28"/>
+          <w:szCs w:val="28"/>
+        </w:rPr>
+        <w:fldChar w:fldCharType="separate"/>
+      </w:r>
+      <w:r>
+        <w:rPr>
+          <w:i w:val="0"/>
+          <w:noProof/>
+          <w:color w:val="auto"/>
+          <w:sz w:val="28"/>
+          <w:szCs w:val="28"/>
+        </w:rPr>
+        <w:t>38</w:t>
+      </w:r>
+      <w:r>
+        <w:rPr>
+          <w:i w:val="0"/>
+          <w:color w:val="auto"/>
+          <w:sz w:val="28"/>
+          <w:szCs w:val="28"/>
+        </w:rPr>
+        <w:fldChar w:fldCharType="end"/>
+      </w:r>
+      <w:r>
+        <w:rPr>
+          <w:i w:val="0"/>
+          <w:color w:val="auto"/>
+          <w:sz w:val="28"/>
+          <w:szCs w:val="28"/>
+        </w:rPr>
+        <w:t xml:space="preserve"> - диаграмма состояний</w:t>
+      </w:r>
+    </w:p>
+    <w:p>
+      <w:pPr>
+        <w:keepNext/>
+        <w:spacing w:line="360" w:lineRule="auto"/>
+        <w:jc w:val="center"/>
+      </w:pPr>
+      <w:r>
+        <w:rPr>
+          <w:noProof/>
+        </w:rPr>
+        <w:lastRenderedPageBreak/>
+        <w:drawing>
+          <wp:inline distT="0" distB="0" distL="0" distR="0" wp14:anchorId="6067DD9F" wp14:editId="0BADF807">
+            <wp:extent cx="3638550" cy="4305300"/>
+            <wp:effectExtent l="0" t="0" r="0" b="0"/>
+            <wp:docPr id="35" name="Рисунок 35"/>
+            <wp:cNvGraphicFramePr>
+              <a:graphicFrameLocks xmlns:a="http://schemas.openxmlformats.org/drawingml/2006/main" noChangeAspect="1"/>
+            </wp:cNvGraphicFramePr>
+            <a:graphic xmlns:a="http://schemas.openxmlformats.org/drawingml/2006/main">
+              <a:graphicData uri="http://schemas.openxmlformats.org/drawingml/2006/picture">
+                <pic:pic xmlns:pic="http://schemas.openxmlformats.org/drawingml/2006/picture">
+                  <pic:nvPicPr>
+                    <pic:cNvPr id="0" name="Picture 4"/>
+                    <pic:cNvPicPr>
+                      <a:picLocks noChangeAspect="1" noChangeArrowheads="1"/>
+                    </pic:cNvPicPr>
+                  </pic:nvPicPr>
+                  <pic:blipFill>
+                    <a:blip r:embed="rId15">
+                      <a:extLst>
+                        <a:ext uri="{28A0092B-C50C-407E-A947-70E740481C1C}">
+                          <a14:useLocalDpi xmlns:a14="http://schemas.microsoft.com/office/drawing/2010/main" val="0"/>
+                        </a:ext>
+                      </a:extLst>
+                    </a:blip>
+                    <a:srcRect/>
+                    <a:stretch>
+                      <a:fillRect/>
+                    </a:stretch>
+                  </pic:blipFill>
+                  <pic:spPr bwMode="auto">
+                    <a:xfrm>
+                      <a:off x="0" y="0"/>
+                      <a:ext cx="3638550" cy="4305300"/>
+                    </a:xfrm>
+                    <a:prstGeom prst="rect">
+                      <a:avLst/>
+                    </a:prstGeom>
+                    <a:noFill/>
+                    <a:ln>
+                      <a:noFill/>
+                    </a:ln>
+                  </pic:spPr>
+                </pic:pic>
+              </a:graphicData>
+            </a:graphic>
+          </wp:inline>
+        </w:drawing>
+      </w:r>
+    </w:p>
+    <w:p>
+      <w:pPr>
+        <w:pStyle w:val="af3"/>
+        <w:spacing w:line="360" w:lineRule="auto"/>
+        <w:jc w:val="center"/>
+        <w:rPr>
+          <w:i w:val="0"/>
+          <w:color w:val="auto"/>
+          <w:sz w:val="28"/>
+          <w:szCs w:val="28"/>
+        </w:rPr>
+      </w:pPr>
+      <w:r>
+        <w:rPr>
+          <w:i w:val="0"/>
+          <w:color w:val="auto"/>
+          <w:sz w:val="28"/>
+          <w:szCs w:val="28"/>
+        </w:rPr>
+        <w:t xml:space="preserve">Рисунок </w:t>
+      </w:r>
+      <w:r>
+        <w:rPr>
+          <w:i w:val="0"/>
+          <w:color w:val="auto"/>
+          <w:sz w:val="28"/>
+          <w:szCs w:val="28"/>
+        </w:rPr>
+        <w:fldChar w:fldCharType="begin"/>
+      </w:r>
+      <w:r>
+        <w:rPr>
+          <w:i w:val="0"/>
+          <w:color w:val="auto"/>
+          <w:sz w:val="28"/>
+          <w:szCs w:val="28"/>
+        </w:rPr>
+        <w:instrText xml:space="preserve"> SEQ Рисунок \* ARABIC </w:instrText>
+      </w:r>
+      <w:r>
+        <w:rPr>
+          <w:i w:val="0"/>
+          <w:color w:val="auto"/>
+          <w:sz w:val="28"/>
+          <w:szCs w:val="28"/>
+        </w:rPr>
+        <w:fldChar w:fldCharType="separate"/>
+      </w:r>
+      <w:r>
+        <w:rPr>
+          <w:i w:val="0"/>
+          <w:noProof/>
+          <w:color w:val="auto"/>
+          <w:sz w:val="28"/>
+          <w:szCs w:val="28"/>
+        </w:rPr>
+        <w:t>39</w:t>
+      </w:r>
+      <w:r>
+        <w:rPr>
+          <w:i w:val="0"/>
+          <w:color w:val="auto"/>
+          <w:sz w:val="28"/>
+          <w:szCs w:val="28"/>
+        </w:rPr>
+        <w:fldChar w:fldCharType="end"/>
+      </w:r>
+      <w:r>
+        <w:rPr>
+          <w:i w:val="0"/>
+          <w:color w:val="auto"/>
+          <w:sz w:val="28"/>
+          <w:szCs w:val="28"/>
+        </w:rPr>
+        <w:t xml:space="preserve"> - объектная декомпозиция</w:t>
+      </w:r>
+    </w:p>
+    <w:p>
+      <w:pPr>
+        <w:keepNext/>
+        <w:jc w:val="center"/>
+      </w:pPr>
+      <w:r>
+        <w:rPr>
+          <w:noProof/>
+        </w:rPr>
+        <w:drawing>
+          <wp:inline distT="0" distB="0" distL="0" distR="0" wp14:anchorId="45912A89" wp14:editId="6D19A734">
+            <wp:extent cx="5057775" cy="3943350"/>
+            <wp:effectExtent l="0" t="0" r="0" b="0"/>
+            <wp:docPr id="40" name="Рисунок 40"/>
+            <wp:cNvGraphicFramePr>
+              <a:graphicFrameLocks xmlns:a="http://schemas.openxmlformats.org/drawingml/2006/main" noChangeAspect="1"/>
+            </wp:cNvGraphicFramePr>
+            <a:graphic xmlns:a="http://schemas.openxmlformats.org/drawingml/2006/main">
+              <a:graphicData uri="http://schemas.openxmlformats.org/drawingml/2006/picture">
+                <pic:pic xmlns:pic="http://schemas.openxmlformats.org/drawingml/2006/picture">
+                  <pic:nvPicPr>
+                    <pic:cNvPr id="0" name="Picture 1"/>
+                    <pic:cNvPicPr>
+                      <a:picLocks noChangeAspect="1" noChangeArrowheads="1"/>
+                    </pic:cNvPicPr>
+                  </pic:nvPicPr>
+                  <pic:blipFill>
+                    <a:blip r:embed="rId44">
+                      <a:extLst>
+                        <a:ext uri="{28A0092B-C50C-407E-A947-70E740481C1C}">
+                          <a14:useLocalDpi xmlns:a14="http://schemas.microsoft.com/office/drawing/2010/main" val="0"/>
+                        </a:ext>
+                      </a:extLst>
+                    </a:blip>
+                    <a:srcRect/>
+                    <a:stretch>
+                      <a:fillRect/>
+                    </a:stretch>
+                  </pic:blipFill>
+                  <pic:spPr bwMode="auto">
+                    <a:xfrm>
+                      <a:off x="0" y="0"/>
+                      <a:ext cx="5057775" cy="3943350"/>
+                    </a:xfrm>
+                    <a:prstGeom prst="rect">
+                      <a:avLst/>
+                    </a:prstGeom>
+                    <a:noFill/>
+                    <a:ln>
+                      <a:noFill/>
+                    </a:ln>
+                  </pic:spPr>
+                </pic:pic>
+              </a:graphicData>
+            </a:graphic>
+          </wp:inline>
+        </w:drawing>
+      </w:r>
+    </w:p>
+    <w:p>
+      <w:pPr>
+        <w:pStyle w:val="af3"/>
+        <w:jc w:val="center"/>
+        <w:rPr>
+          <w:i w:val="0"/>
+          <w:color w:val="auto"/>
+          <w:sz w:val="28"/>
+          <w:szCs w:val="28"/>
+        </w:rPr>
+      </w:pPr>
+      <w:r>
+        <w:rPr>
+          <w:i w:val="0"/>
+          <w:color w:val="auto"/>
+          <w:sz w:val="28"/>
+          <w:szCs w:val="28"/>
+        </w:rPr>
+        <w:t xml:space="preserve">Рисунок </w:t>
+      </w:r>
+      <w:r>
+        <w:rPr>
+          <w:i w:val="0"/>
+          <w:color w:val="auto"/>
+          <w:sz w:val="28"/>
+          <w:szCs w:val="28"/>
+        </w:rPr>
+        <w:fldChar w:fldCharType="begin"/>
+      </w:r>
+      <w:r>
+        <w:rPr>
+          <w:i w:val="0"/>
+          <w:color w:val="auto"/>
+          <w:sz w:val="28"/>
+          <w:szCs w:val="28"/>
+        </w:rPr>
+        <w:instrText xml:space="preserve"> SEQ Рисунок \* ARABIC </w:instrText>
+      </w:r>
+      <w:r>
+        <w:rPr>
+          <w:i w:val="0"/>
+          <w:color w:val="auto"/>
+          <w:sz w:val="28"/>
+          <w:szCs w:val="28"/>
+        </w:rPr>
+        <w:fldChar w:fldCharType="separate"/>
+      </w:r>
+      <w:r>
+        <w:rPr>
+          <w:i w:val="0"/>
+          <w:noProof/>
+          <w:color w:val="auto"/>
+          <w:sz w:val="28"/>
+          <w:szCs w:val="28"/>
+        </w:rPr>
+        <w:t>40</w:t>
+      </w:r>
+      <w:r>
+        <w:rPr>
+          <w:i w:val="0"/>
+          <w:color w:val="auto"/>
+          <w:sz w:val="28"/>
+          <w:szCs w:val="28"/>
+        </w:rPr>
+        <w:fldChar w:fldCharType="end"/>
+      </w:r>
+      <w:r>
+        <w:rPr>
+          <w:i w:val="0"/>
+          <w:color w:val="auto"/>
+          <w:sz w:val="28"/>
+          <w:szCs w:val="28"/>
+        </w:rPr>
+        <w:t xml:space="preserve"> - диаграмма классов предметной области</w:t>
+      </w:r>
+    </w:p>
+    <w:p>
+      <w:pPr>
+        <w:keepNext/>
+        <w:jc w:val="center"/>
+      </w:pPr>
+      <w:r>
+        <w:rPr>
+          <w:noProof/>
+        </w:rPr>
+        <w:lastRenderedPageBreak/>
+        <w:drawing>
+          <wp:inline distT="0" distB="0" distL="0" distR="0" wp14:anchorId="0C306324" wp14:editId="37580943">
+            <wp:extent cx="5343525" cy="4895850"/>
+            <wp:effectExtent l="0" t="0" r="0" b="0"/>
+            <wp:docPr id="42" name="Рисунок 42"/>
+            <wp:cNvGraphicFramePr>
+              <a:graphicFrameLocks xmlns:a="http://schemas.openxmlformats.org/drawingml/2006/main" noChangeAspect="1"/>
+            </wp:cNvGraphicFramePr>
+            <a:graphic xmlns:a="http://schemas.openxmlformats.org/drawingml/2006/main">
+              <a:graphicData uri="http://schemas.openxmlformats.org/drawingml/2006/picture">
+                <pic:pic xmlns:pic="http://schemas.openxmlformats.org/drawingml/2006/picture">
+                  <pic:nvPicPr>
+                    <pic:cNvPr id="0" name="Picture 2"/>
+                    <pic:cNvPicPr>
+                      <a:picLocks noChangeAspect="1" noChangeArrowheads="1"/>
+                    </pic:cNvPicPr>
+                  </pic:nvPicPr>
+                  <pic:blipFill>
+                    <a:blip r:embed="rId45">
+                      <a:extLst>
+                        <a:ext uri="{28A0092B-C50C-407E-A947-70E740481C1C}">
+                          <a14:useLocalDpi xmlns:a14="http://schemas.microsoft.com/office/drawing/2010/main" val="0"/>
+                        </a:ext>
+                      </a:extLst>
+                    </a:blip>
+                    <a:srcRect/>
+                    <a:stretch>
+                      <a:fillRect/>
+                    </a:stretch>
+                  </pic:blipFill>
+                  <pic:spPr bwMode="auto">
+                    <a:xfrm>
+                      <a:off x="0" y="0"/>
+                      <a:ext cx="5343525" cy="4895850"/>
+                    </a:xfrm>
+                    <a:prstGeom prst="rect">
+                      <a:avLst/>
+                    </a:prstGeom>
+                    <a:noFill/>
+                    <a:ln>
+                      <a:noFill/>
+                    </a:ln>
+                  </pic:spPr>
+                </pic:pic>
+              </a:graphicData>
+            </a:graphic>
+          </wp:inline>
+        </w:drawing>
+      </w:r>
+    </w:p>
+    <w:p>
+      <w:pPr>
+        <w:pStyle w:val="af3"/>
+        <w:jc w:val="center"/>
+        <w:rPr>
+          <w:i w:val="0"/>
+          <w:color w:val="auto"/>
+          <w:sz w:val="28"/>
+          <w:szCs w:val="28"/>
+        </w:rPr>
+      </w:pPr>
+      <w:r>
+        <w:rPr>
+          <w:i w:val="0"/>
+          <w:color w:val="auto"/>
+          <w:sz w:val="28"/>
+          <w:szCs w:val="28"/>
+        </w:rPr>
+        <w:t xml:space="preserve">Рисунок </w:t>
+      </w:r>
+      <w:r>
+        <w:rPr>
+          <w:i w:val="0"/>
+          <w:color w:val="auto"/>
+          <w:sz w:val="28"/>
+          <w:szCs w:val="28"/>
+        </w:rPr>
+        <w:fldChar w:fldCharType="begin"/>
+      </w:r>
+      <w:r>
+        <w:rPr>
+          <w:i w:val="0"/>
+          <w:color w:val="auto"/>
+          <w:sz w:val="28"/>
+          <w:szCs w:val="28"/>
+        </w:rPr>
+        <w:instrText xml:space="preserve"> SEQ Рисунок \* ARABIC </w:instrText>
+      </w:r>
+      <w:r>
+        <w:rPr>
+          <w:i w:val="0"/>
+          <w:color w:val="auto"/>
+          <w:sz w:val="28"/>
+          <w:szCs w:val="28"/>
+        </w:rPr>
+        <w:fldChar w:fldCharType="separate"/>
+      </w:r>
+      <w:r>
+        <w:rPr>
+          <w:i w:val="0"/>
+          <w:noProof/>
+          <w:color w:val="auto"/>
+          <w:sz w:val="28"/>
+          <w:szCs w:val="28"/>
+        </w:rPr>
+        <w:t>41</w:t>
+      </w:r>
+      <w:r>
+        <w:rPr>
+          <w:i w:val="0"/>
+          <w:color w:val="auto"/>
+          <w:sz w:val="28"/>
+          <w:szCs w:val="28"/>
+        </w:rPr>
+        <w:fldChar w:fldCharType="end"/>
+      </w:r>
+      <w:r>
+        <w:rPr>
+          <w:i w:val="0"/>
+          <w:color w:val="auto"/>
+          <w:sz w:val="28"/>
+          <w:szCs w:val="28"/>
+        </w:rPr>
+        <w:t xml:space="preserve"> - диагр</w:t>
+      </w:r>
+      <w:r>
+        <w:rPr>
+          <w:i w:val="0"/>
+          <w:color w:val="auto"/>
+          <w:sz w:val="28"/>
+          <w:szCs w:val="28"/>
+        </w:rPr>
+        <w:t>а</w:t>
+      </w:r>
+      <w:r>
+        <w:rPr>
+          <w:i w:val="0"/>
+          <w:color w:val="auto"/>
+          <w:sz w:val="28"/>
+          <w:szCs w:val="28"/>
+        </w:rPr>
+        <w:t>мма классов интерфейса</w:t>
+      </w:r>
+    </w:p>
+    <w:p>
+      <w:pPr>
+        <w:spacing w:line="360" w:lineRule="auto"/>
+        <w:contextualSpacing/>
+        <w:jc w:val="center"/>
+        <w:rPr>
+          <w:b/>
+          <w:sz w:val="28"/>
+          <w:szCs w:val="28"/>
+        </w:rPr>
+      </w:pPr>
+      <w:r>
+        <w:rPr>
+          <w:b/>
+          <w:sz w:val="28"/>
+          <w:szCs w:val="28"/>
+        </w:rPr>
+        <w:t>Интерфейс приложения</w:t>
+      </w:r>
+    </w:p>
+    <w:p>
+      <w:pPr>
+        <w:keepNext/>
+        <w:jc w:val="center"/>
+      </w:pPr>
+      <w:r>
+        <w:rPr>
+          <w:noProof/>
+        </w:rPr>
+        <w:drawing>
+          <wp:inline distT="0" distB="0" distL="0" distR="0" wp14:anchorId="4768171F" wp14:editId="0A9AB48C">
+            <wp:extent cx="4953000" cy="3466123"/>
+            <wp:effectExtent l="0" t="0" r="0" b="0"/>
+            <wp:docPr id="43" name="Рисунок 43"/>
+            <wp:cNvGraphicFramePr>
+              <a:graphicFrameLocks xmlns:a="http://schemas.openxmlformats.org/drawingml/2006/main" noChangeAspect="1"/>
+            </wp:cNvGraphicFramePr>
+            <a:graphic xmlns:a="http://schemas.openxmlformats.org/drawingml/2006/main">
+              <a:graphicData uri="http://schemas.openxmlformats.org/drawingml/2006/picture">
+                <pic:pic xmlns:pic="http://schemas.openxmlformats.org/drawingml/2006/picture">
+                  <pic:nvPicPr>
+                    <pic:cNvPr id="1" name=""/>
+                    <pic:cNvPicPr/>
+                  </pic:nvPicPr>
+                  <pic:blipFill>
+                    <a:blip r:embed="rId46"/>
+                    <a:stretch>
+                      <a:fillRect/>
+                    </a:stretch>
+                  </pic:blipFill>
+                  <pic:spPr>
+                    <a:xfrm>
+                      <a:off x="0" y="0"/>
+                      <a:ext cx="5000199" cy="3499153"/>
+                    </a:xfrm>
+                    <a:prstGeom prst="rect">
+                      <a:avLst/>
+                    </a:prstGeom>
+                  </pic:spPr>
+                </pic:pic>
+              </a:graphicData>
+            </a:graphic>
+          </wp:inline>
+        </w:drawing>
+      </w:r>
+    </w:p>
+    <w:p>
+      <w:pPr>
+        <w:pStyle w:val="af3"/>
+        <w:jc w:val="center"/>
+        <w:rPr>
+          <w:i w:val="0"/>
+          <w:color w:val="auto"/>
+          <w:sz w:val="28"/>
+          <w:szCs w:val="28"/>
+        </w:rPr>
+      </w:pPr>
+      <w:r>
+        <w:rPr>
+          <w:i w:val="0"/>
+          <w:color w:val="auto"/>
+          <w:sz w:val="28"/>
+          <w:szCs w:val="28"/>
+        </w:rPr>
+        <w:t xml:space="preserve">Рисунок </w:t>
+      </w:r>
+      <w:r>
+        <w:rPr>
+          <w:i w:val="0"/>
+          <w:color w:val="auto"/>
+          <w:sz w:val="28"/>
+          <w:szCs w:val="28"/>
+        </w:rPr>
+        <w:fldChar w:fldCharType="begin"/>
+      </w:r>
+      <w:r>
+        <w:rPr>
+          <w:i w:val="0"/>
+          <w:color w:val="auto"/>
+          <w:sz w:val="28"/>
+          <w:szCs w:val="28"/>
+        </w:rPr>
+        <w:instrText xml:space="preserve"> SEQ Рисунок \* ARABIC </w:instrText>
+      </w:r>
+      <w:r>
+        <w:rPr>
+          <w:i w:val="0"/>
+          <w:color w:val="auto"/>
+          <w:sz w:val="28"/>
+          <w:szCs w:val="28"/>
+        </w:rPr>
+        <w:fldChar w:fldCharType="separate"/>
+      </w:r>
+      <w:r>
+        <w:rPr>
+          <w:i w:val="0"/>
+          <w:noProof/>
+          <w:color w:val="auto"/>
+          <w:sz w:val="28"/>
+          <w:szCs w:val="28"/>
+        </w:rPr>
+        <w:t>42</w:t>
+      </w:r>
+      <w:r>
+        <w:rPr>
+          <w:i w:val="0"/>
+          <w:color w:val="auto"/>
+          <w:sz w:val="28"/>
+          <w:szCs w:val="28"/>
+        </w:rPr>
+        <w:fldChar w:fldCharType="end"/>
+      </w:r>
+      <w:r>
+        <w:rPr>
+          <w:i w:val="0"/>
+          <w:color w:val="auto"/>
+          <w:sz w:val="28"/>
+          <w:szCs w:val="28"/>
+        </w:rPr>
+        <w:t xml:space="preserve"> - главное меню</w:t>
+      </w:r>
+    </w:p>
+    <w:p>
+      <w:pPr>
+        <w:keepNext/>
+        <w:jc w:val="center"/>
+      </w:pPr>
+      <w:r>
+        <w:rPr>
+          <w:noProof/>
+        </w:rPr>
+        <w:lastRenderedPageBreak/>
+        <w:drawing>
+          <wp:inline distT="0" distB="0" distL="0" distR="0" wp14:anchorId="1C0C2858" wp14:editId="197478A2">
+            <wp:extent cx="3810000" cy="3133725"/>
+            <wp:effectExtent l="0" t="0" r="0" b="9525"/>
+            <wp:docPr id="44" name="Рисунок 44"/>
+            <wp:cNvGraphicFramePr>
+              <a:graphicFrameLocks xmlns:a="http://schemas.openxmlformats.org/drawingml/2006/main" noChangeAspect="1"/>
+            </wp:cNvGraphicFramePr>
+            <a:graphic xmlns:a="http://schemas.openxmlformats.org/drawingml/2006/main">
+              <a:graphicData uri="http://schemas.openxmlformats.org/drawingml/2006/picture">
+                <pic:pic xmlns:pic="http://schemas.openxmlformats.org/drawingml/2006/picture">
+                  <pic:nvPicPr>
+                    <pic:cNvPr id="1" name=""/>
+                    <pic:cNvPicPr/>
+                  </pic:nvPicPr>
+                  <pic:blipFill>
+                    <a:blip r:embed="rId47"/>
+                    <a:stretch>
+                      <a:fillRect/>
+                    </a:stretch>
+                  </pic:blipFill>
+                  <pic:spPr>
+                    <a:xfrm>
+                      <a:off x="0" y="0"/>
+                      <a:ext cx="3810000" cy="3133725"/>
+                    </a:xfrm>
+                    <a:prstGeom prst="rect">
+                      <a:avLst/>
+                    </a:prstGeom>
+                  </pic:spPr>
+                </pic:pic>
+              </a:graphicData>
+            </a:graphic>
+          </wp:inline>
+        </w:drawing>
+      </w:r>
+    </w:p>
+    <w:p>
+      <w:pPr>
+        <w:pStyle w:val="af3"/>
+        <w:jc w:val="center"/>
+        <w:rPr>
+          <w:i w:val="0"/>
+          <w:color w:val="auto"/>
+          <w:sz w:val="28"/>
+          <w:szCs w:val="28"/>
+        </w:rPr>
+      </w:pPr>
+      <w:r>
+        <w:rPr>
+          <w:i w:val="0"/>
+          <w:color w:val="auto"/>
+          <w:sz w:val="28"/>
+          <w:szCs w:val="28"/>
+        </w:rPr>
+        <w:t xml:space="preserve">Рисунок </w:t>
+      </w:r>
+      <w:r>
+        <w:rPr>
+          <w:i w:val="0"/>
+          <w:color w:val="auto"/>
+          <w:sz w:val="28"/>
+          <w:szCs w:val="28"/>
+        </w:rPr>
+        <w:fldChar w:fldCharType="begin"/>
+      </w:r>
+      <w:r>
+        <w:rPr>
+          <w:i w:val="0"/>
+          <w:color w:val="auto"/>
+          <w:sz w:val="28"/>
+          <w:szCs w:val="28"/>
+        </w:rPr>
+        <w:instrText xml:space="preserve"> SEQ Рисунок \* ARABIC </w:instrText>
+      </w:r>
+      <w:r>
+        <w:rPr>
+          <w:i w:val="0"/>
+          <w:color w:val="auto"/>
+          <w:sz w:val="28"/>
+          <w:szCs w:val="28"/>
+        </w:rPr>
+        <w:fldChar w:fldCharType="separate"/>
+      </w:r>
+      <w:r>
+        <w:rPr>
+          <w:i w:val="0"/>
+          <w:noProof/>
+          <w:color w:val="auto"/>
+          <w:sz w:val="28"/>
+          <w:szCs w:val="28"/>
+        </w:rPr>
+        <w:t>43</w:t>
+      </w:r>
+      <w:r>
+        <w:rPr>
+          <w:i w:val="0"/>
+          <w:color w:val="auto"/>
+          <w:sz w:val="28"/>
+          <w:szCs w:val="28"/>
+        </w:rPr>
+        <w:fldChar w:fldCharType="end"/>
+      </w:r>
+      <w:r>
+        <w:rPr>
+          <w:i w:val="0"/>
+          <w:color w:val="auto"/>
+          <w:sz w:val="28"/>
+          <w:szCs w:val="28"/>
+        </w:rPr>
+        <w:t xml:space="preserve"> - диалог добавления нового студента</w:t>
+      </w:r>
+    </w:p>
+    <w:p>
+      <w:pPr>
+        <w:keepNext/>
+        <w:spacing w:line="360" w:lineRule="auto"/>
+        <w:contextualSpacing/>
+        <w:jc w:val="center"/>
+      </w:pPr>
+      <w:r>
+        <w:rPr>
+          <w:noProof/>
+        </w:rPr>
+        <w:drawing>
+          <wp:inline distT="0" distB="0" distL="0" distR="0" wp14:anchorId="2870327D" wp14:editId="4B3409A6">
+            <wp:extent cx="6119495" cy="1626235"/>
+            <wp:effectExtent l="0" t="0" r="0" b="0"/>
+            <wp:docPr id="46" name="Рисунок 46"/>
+            <wp:cNvGraphicFramePr>
+              <a:graphicFrameLocks xmlns:a="http://schemas.openxmlformats.org/drawingml/2006/main" noChangeAspect="1"/>
+            </wp:cNvGraphicFramePr>
+            <a:graphic xmlns:a="http://schemas.openxmlformats.org/drawingml/2006/main">
+              <a:graphicData uri="http://schemas.openxmlformats.org/drawingml/2006/picture">
+                <pic:pic xmlns:pic="http://schemas.openxmlformats.org/drawingml/2006/picture">
+                  <pic:nvPicPr>
+                    <pic:cNvPr id="1" name=""/>
+                    <pic:cNvPicPr/>
+                  </pic:nvPicPr>
+                  <pic:blipFill>
+                    <a:blip r:embed="rId48"/>
+                    <a:stretch>
+                      <a:fillRect/>
+                    </a:stretch>
+                  </pic:blipFill>
+                  <pic:spPr>
+                    <a:xfrm>
+                      <a:off x="0" y="0"/>
+                      <a:ext cx="6119495" cy="1626235"/>
+                    </a:xfrm>
+                    <a:prstGeom prst="rect">
+                      <a:avLst/>
+                    </a:prstGeom>
+                  </pic:spPr>
+                </pic:pic>
+              </a:graphicData>
+            </a:graphic>
+          </wp:inline>
+        </w:drawing>
+      </w:r>
+    </w:p>
+    <w:p>
+      <w:pPr>
+        <w:pStyle w:val="af3"/>
+        <w:jc w:val="center"/>
+        <w:rPr>
+          <w:i w:val="0"/>
+          <w:color w:val="auto"/>
+          <w:sz w:val="28"/>
+          <w:szCs w:val="28"/>
+        </w:rPr>
+      </w:pPr>
+      <w:r>
+        <w:rPr>
+          <w:i w:val="0"/>
+          <w:color w:val="auto"/>
+          <w:sz w:val="28"/>
+          <w:szCs w:val="28"/>
+        </w:rPr>
+        <w:t xml:space="preserve">Рисунок </w:t>
+      </w:r>
+      <w:r>
+        <w:rPr>
+          <w:i w:val="0"/>
+          <w:color w:val="auto"/>
+          <w:sz w:val="28"/>
+          <w:szCs w:val="28"/>
+        </w:rPr>
+        <w:fldChar w:fldCharType="begin"/>
+      </w:r>
+      <w:r>
+        <w:rPr>
+          <w:i w:val="0"/>
+          <w:color w:val="auto"/>
+          <w:sz w:val="28"/>
+          <w:szCs w:val="28"/>
+        </w:rPr>
+        <w:instrText xml:space="preserve"> SEQ Рисунок \* ARABIC </w:instrText>
+      </w:r>
+      <w:r>
+        <w:rPr>
+          <w:i w:val="0"/>
+          <w:color w:val="auto"/>
+          <w:sz w:val="28"/>
+          <w:szCs w:val="28"/>
+        </w:rPr>
+        <w:fldChar w:fldCharType="separate"/>
+      </w:r>
+      <w:r>
+        <w:rPr>
+          <w:i w:val="0"/>
+          <w:noProof/>
+          <w:color w:val="auto"/>
+          <w:sz w:val="28"/>
+          <w:szCs w:val="28"/>
+        </w:rPr>
+        <w:t>44</w:t>
+      </w:r>
+      <w:r>
+        <w:rPr>
+          <w:i w:val="0"/>
+          <w:color w:val="auto"/>
+          <w:sz w:val="28"/>
+          <w:szCs w:val="28"/>
+        </w:rPr>
+        <w:fldChar w:fldCharType="end"/>
+      </w:r>
+      <w:r>
+        <w:rPr>
+          <w:i w:val="0"/>
+          <w:color w:val="auto"/>
+          <w:sz w:val="28"/>
+          <w:szCs w:val="28"/>
+        </w:rPr>
+        <w:t xml:space="preserve"> - режим группировки по фамилиям</w:t>
+      </w:r>
+    </w:p>
+    <w:p>
+      <w:pPr>
+        <w:keepNext/>
+        <w:spacing w:line="360" w:lineRule="auto"/>
+        <w:contextualSpacing/>
+        <w:jc w:val="center"/>
+      </w:pPr>
+      <w:r>
+        <w:rPr>
+          <w:noProof/>
+        </w:rPr>
+        <w:drawing>
+          <wp:inline distT="0" distB="0" distL="0" distR="0" wp14:anchorId="21A728AD" wp14:editId="3F1DBBCB">
+            <wp:extent cx="6119495" cy="1306830"/>
+            <wp:effectExtent l="0" t="0" r="0" b="0"/>
+            <wp:docPr id="47" name="Рисунок 47"/>
+            <wp:cNvGraphicFramePr>
+              <a:graphicFrameLocks xmlns:a="http://schemas.openxmlformats.org/drawingml/2006/main" noChangeAspect="1"/>
+            </wp:cNvGraphicFramePr>
+            <a:graphic xmlns:a="http://schemas.openxmlformats.org/drawingml/2006/main">
+              <a:graphicData uri="http://schemas.openxmlformats.org/drawingml/2006/picture">
+                <pic:pic xmlns:pic="http://schemas.openxmlformats.org/drawingml/2006/picture">
+                  <pic:nvPicPr>
+                    <pic:cNvPr id="1" name=""/>
+                    <pic:cNvPicPr/>
+                  </pic:nvPicPr>
+                  <pic:blipFill>
+                    <a:blip r:embed="rId49"/>
+                    <a:stretch>
+                      <a:fillRect/>
+                    </a:stretch>
+                  </pic:blipFill>
+                  <pic:spPr>
+                    <a:xfrm>
+                      <a:off x="0" y="0"/>
+                      <a:ext cx="6119495" cy="1306830"/>
+                    </a:xfrm>
+                    <a:prstGeom prst="rect">
+                      <a:avLst/>
+                    </a:prstGeom>
+                  </pic:spPr>
+                </pic:pic>
+              </a:graphicData>
+            </a:graphic>
+          </wp:inline>
+        </w:drawing>
+      </w:r>
+    </w:p>
+    <w:p>
+      <w:pPr>
+        <w:pStyle w:val="af3"/>
+        <w:jc w:val="center"/>
+        <w:rPr>
+          <w:i w:val="0"/>
+          <w:color w:val="auto"/>
+          <w:sz w:val="28"/>
+          <w:szCs w:val="28"/>
+        </w:rPr>
+      </w:pPr>
+      <w:r>
+        <w:rPr>
+          <w:i w:val="0"/>
+          <w:color w:val="auto"/>
+          <w:sz w:val="28"/>
+          <w:szCs w:val="28"/>
+        </w:rPr>
+        <w:t xml:space="preserve">Рисунок </w:t>
+      </w:r>
+      <w:r>
+        <w:rPr>
+          <w:i w:val="0"/>
+          <w:color w:val="auto"/>
+          <w:sz w:val="28"/>
+          <w:szCs w:val="28"/>
+        </w:rPr>
+        <w:fldChar w:fldCharType="begin"/>
+      </w:r>
+      <w:r>
+        <w:rPr>
+          <w:i w:val="0"/>
+          <w:color w:val="auto"/>
+          <w:sz w:val="28"/>
+          <w:szCs w:val="28"/>
+        </w:rPr>
+        <w:instrText xml:space="preserve"> SEQ Рисунок \* ARABIC </w:instrText>
+      </w:r>
+      <w:r>
+        <w:rPr>
+          <w:i w:val="0"/>
+          <w:color w:val="auto"/>
+          <w:sz w:val="28"/>
+          <w:szCs w:val="28"/>
+        </w:rPr>
+        <w:fldChar w:fldCharType="separate"/>
+      </w:r>
+      <w:r>
+        <w:rPr>
+          <w:i w:val="0"/>
+          <w:noProof/>
+          <w:color w:val="auto"/>
+          <w:sz w:val="28"/>
+          <w:szCs w:val="28"/>
+        </w:rPr>
+        <w:t>45</w:t>
+      </w:r>
+      <w:r>
+        <w:rPr>
+          <w:i w:val="0"/>
+          <w:color w:val="auto"/>
+          <w:sz w:val="28"/>
+          <w:szCs w:val="28"/>
+        </w:rPr>
+        <w:fldChar w:fldCharType="end"/>
+      </w:r>
+      <w:r>
+        <w:rPr>
+          <w:i w:val="0"/>
+          <w:color w:val="auto"/>
+          <w:sz w:val="28"/>
+          <w:szCs w:val="28"/>
+        </w:rPr>
+        <w:t xml:space="preserve"> - режим фильтрации групп по </w:t>
+      </w:r>
+      <w:r>
+        <w:rPr>
+          <w:i w:val="0"/>
+          <w:color w:val="auto"/>
+          <w:sz w:val="28"/>
+          <w:szCs w:val="28"/>
+        </w:rPr>
+        <w:t>количеству</w:t>
+      </w:r>
+      <w:r>
+        <w:rPr>
+          <w:i w:val="0"/>
+          <w:color w:val="auto"/>
+          <w:sz w:val="28"/>
+          <w:szCs w:val="28"/>
+        </w:rPr>
+        <w:t xml:space="preserve"> человек</w:t>
+      </w:r>
+    </w:p>
+    <w:p>
+      <w:pPr>
+        <w:keepNext/>
+        <w:spacing w:line="360" w:lineRule="auto"/>
+        <w:contextualSpacing/>
+        <w:jc w:val="center"/>
+      </w:pPr>
+      <w:r>
+        <w:rPr>
+          <w:noProof/>
+        </w:rPr>
+        <w:drawing>
+          <wp:inline distT="0" distB="0" distL="0" distR="0" wp14:anchorId="7D3458D0" wp14:editId="4DC8ED7D">
+            <wp:extent cx="6119495" cy="1233805"/>
+            <wp:effectExtent l="0" t="0" r="0" b="0"/>
+            <wp:docPr id="48" name="Рисунок 48"/>
+            <wp:cNvGraphicFramePr>
+              <a:graphicFrameLocks xmlns:a="http://schemas.openxmlformats.org/drawingml/2006/main" noChangeAspect="1"/>
+            </wp:cNvGraphicFramePr>
+            <a:graphic xmlns:a="http://schemas.openxmlformats.org/drawingml/2006/main">
+              <a:graphicData uri="http://schemas.openxmlformats.org/drawingml/2006/picture">
+                <pic:pic xmlns:pic="http://schemas.openxmlformats.org/drawingml/2006/picture">
+                  <pic:nvPicPr>
+                    <pic:cNvPr id="1" name=""/>
+                    <pic:cNvPicPr/>
+                  </pic:nvPicPr>
+                  <pic:blipFill>
+                    <a:blip r:embed="rId50"/>
+                    <a:stretch>
+                      <a:fillRect/>
+                    </a:stretch>
+                  </pic:blipFill>
+                  <pic:spPr>
+                    <a:xfrm>
+                      <a:off x="0" y="0"/>
+                      <a:ext cx="6119495" cy="1233805"/>
+                    </a:xfrm>
+                    <a:prstGeom prst="rect">
+                      <a:avLst/>
+                    </a:prstGeom>
+                  </pic:spPr>
+                </pic:pic>
+              </a:graphicData>
+            </a:graphic>
+          </wp:inline>
+        </w:drawing>
+      </w:r>
+    </w:p>
+    <w:p>
+      <w:pPr>
+        <w:pStyle w:val="af3"/>
+        <w:jc w:val="center"/>
+        <w:rPr>
+          <w:i w:val="0"/>
+          <w:color w:val="auto"/>
+          <w:sz w:val="28"/>
+          <w:szCs w:val="28"/>
+        </w:rPr>
+      </w:pPr>
+      <w:r>
+        <w:rPr>
+          <w:i w:val="0"/>
+          <w:color w:val="auto"/>
+          <w:sz w:val="28"/>
+          <w:szCs w:val="28"/>
+        </w:rPr>
+        <w:t xml:space="preserve">Рисунок </w:t>
+      </w:r>
+      <w:r>
+        <w:rPr>
+          <w:i w:val="0"/>
+          <w:color w:val="auto"/>
+          <w:sz w:val="28"/>
+          <w:szCs w:val="28"/>
+        </w:rPr>
+        <w:fldChar w:fldCharType="begin"/>
+      </w:r>
+      <w:r>
+        <w:rPr>
+          <w:i w:val="0"/>
+          <w:color w:val="auto"/>
+          <w:sz w:val="28"/>
+          <w:szCs w:val="28"/>
+        </w:rPr>
+        <w:instrText xml:space="preserve"> SEQ Рисунок \* ARABIC </w:instrText>
+      </w:r>
+      <w:r>
+        <w:rPr>
+          <w:i w:val="0"/>
+          <w:color w:val="auto"/>
+          <w:sz w:val="28"/>
+          <w:szCs w:val="28"/>
+        </w:rPr>
+        <w:fldChar w:fldCharType="separate"/>
+      </w:r>
+      <w:r>
+        <w:rPr>
+          <w:i w:val="0"/>
+          <w:noProof/>
+          <w:color w:val="auto"/>
+          <w:sz w:val="28"/>
+          <w:szCs w:val="28"/>
+        </w:rPr>
+        <w:t>46</w:t>
+      </w:r>
+      <w:r>
+        <w:rPr>
+          <w:i w:val="0"/>
+          <w:color w:val="auto"/>
+          <w:sz w:val="28"/>
+          <w:szCs w:val="28"/>
+        </w:rPr>
+        <w:fldChar w:fldCharType="end"/>
+      </w:r>
+      <w:r>
+        <w:rPr>
+          <w:i w:val="0"/>
+          <w:color w:val="auto"/>
+          <w:sz w:val="28"/>
+          <w:szCs w:val="28"/>
+        </w:rPr>
+        <w:t xml:space="preserve"> - режим фильтрации по рейтингу студента</w:t>
+      </w:r>
+    </w:p>
+    <w:p>
+      <w:pPr>
+        <w:keepNext/>
+        <w:spacing w:line="360" w:lineRule="auto"/>
+        <w:contextualSpacing/>
+        <w:jc w:val="center"/>
+      </w:pPr>
+      <w:r>
+        <w:rPr>
+          <w:noProof/>
+        </w:rPr>
+        <w:lastRenderedPageBreak/>
+        <w:drawing>
+          <wp:inline distT="0" distB="0" distL="0" distR="0" wp14:anchorId="548F2D37" wp14:editId="13C687FA">
+            <wp:extent cx="3848100" cy="4114800"/>
+            <wp:effectExtent l="0" t="0" r="0" b="0"/>
+            <wp:docPr id="49" name="Рисунок 49"/>
+            <wp:cNvGraphicFramePr>
+              <a:graphicFrameLocks xmlns:a="http://schemas.openxmlformats.org/drawingml/2006/main" noChangeAspect="1"/>
+            </wp:cNvGraphicFramePr>
+            <a:graphic xmlns:a="http://schemas.openxmlformats.org/drawingml/2006/main">
+              <a:graphicData uri="http://schemas.openxmlformats.org/drawingml/2006/picture">
+                <pic:pic xmlns:pic="http://schemas.openxmlformats.org/drawingml/2006/picture">
+                  <pic:nvPicPr>
+                    <pic:cNvPr id="1" name=""/>
+                    <pic:cNvPicPr/>
+                  </pic:nvPicPr>
+                  <pic:blipFill>
+                    <a:blip r:embed="rId51"/>
+                    <a:stretch>
+                      <a:fillRect/>
+                    </a:stretch>
+                  </pic:blipFill>
+                  <pic:spPr>
+                    <a:xfrm>
+                      <a:off x="0" y="0"/>
+                      <a:ext cx="3848100" cy="4114800"/>
+                    </a:xfrm>
+                    <a:prstGeom prst="rect">
+                      <a:avLst/>
+                    </a:prstGeom>
+                  </pic:spPr>
+                </pic:pic>
+              </a:graphicData>
+            </a:graphic>
+          </wp:inline>
+        </w:drawing>
+      </w:r>
+    </w:p>
+    <w:p>
+      <w:pPr>
+        <w:pStyle w:val="af3"/>
+        <w:jc w:val="center"/>
+        <w:rPr>
+          <w:i w:val="0"/>
+          <w:color w:val="auto"/>
+          <w:sz w:val="28"/>
+          <w:szCs w:val="28"/>
+        </w:rPr>
+      </w:pPr>
+      <w:r>
+        <w:rPr>
+          <w:i w:val="0"/>
+          <w:color w:val="auto"/>
+          <w:sz w:val="28"/>
+          <w:szCs w:val="28"/>
+        </w:rPr>
+        <w:t xml:space="preserve">Рисунок </w:t>
+      </w:r>
+      <w:r>
+        <w:rPr>
+          <w:i w:val="0"/>
+          <w:color w:val="auto"/>
+          <w:sz w:val="28"/>
+          <w:szCs w:val="28"/>
+        </w:rPr>
+        <w:fldChar w:fldCharType="begin"/>
+      </w:r>
+      <w:r>
+        <w:rPr>
+          <w:i w:val="0"/>
+          <w:color w:val="auto"/>
+          <w:sz w:val="28"/>
+          <w:szCs w:val="28"/>
+        </w:rPr>
+        <w:instrText xml:space="preserve"> SEQ Рисунок \* ARABIC </w:instrText>
+      </w:r>
+      <w:r>
+        <w:rPr>
+          <w:i w:val="0"/>
+          <w:color w:val="auto"/>
+          <w:sz w:val="28"/>
+          <w:szCs w:val="28"/>
+        </w:rPr>
+        <w:fldChar w:fldCharType="separate"/>
+      </w:r>
+      <w:r>
+        <w:rPr>
+          <w:i w:val="0"/>
+          <w:noProof/>
+          <w:color w:val="auto"/>
+          <w:sz w:val="28"/>
+          <w:szCs w:val="28"/>
+        </w:rPr>
+        <w:t>47</w:t>
+      </w:r>
+      <w:r>
+        <w:rPr>
+          <w:i w:val="0"/>
+          <w:color w:val="auto"/>
+          <w:sz w:val="28"/>
+          <w:szCs w:val="28"/>
+        </w:rPr>
+        <w:fldChar w:fldCharType="end"/>
+      </w:r>
+      <w:r>
+        <w:rPr>
+          <w:i w:val="0"/>
+          <w:color w:val="auto"/>
+          <w:sz w:val="28"/>
+          <w:szCs w:val="28"/>
+        </w:rPr>
+        <w:t xml:space="preserve"> - диалог с диаграммой средних по группе баллов</w:t>
+      </w:r>
+    </w:p>
+    <w:p>
+      <w:pPr>
+        <w:spacing w:line="360" w:lineRule="auto"/>
+        <w:contextualSpacing/>
+        <w:jc w:val="center"/>
+        <w:rPr>
+          <w:b/>
+          <w:sz w:val="28"/>
+          <w:szCs w:val="28"/>
+        </w:rPr>
+      </w:pPr>
+      <w:r>
+        <w:rPr>
+          <w:b/>
+          <w:sz w:val="28"/>
+          <w:szCs w:val="28"/>
+        </w:rPr>
+        <w:t>Код программы</w:t>
+      </w:r>
+    </w:p>
+    <w:p>
+      <w:pPr>
+        <w:keepNext/>
+        <w:spacing w:line="360" w:lineRule="auto"/>
+        <w:contextualSpacing/>
+        <w:jc w:val="center"/>
+      </w:pPr>
+      <w:r>
+        <w:rPr>
+          <w:noProof/>
+        </w:rPr>
+        <w:drawing>
+          <wp:inline distT="0" distB="0" distL="0" distR="0" wp14:anchorId="26AC932D" wp14:editId="14EFD877">
+            <wp:extent cx="5171406" cy="4076700"/>
+            <wp:effectExtent l="0" t="0" r="0" b="0"/>
+            <wp:docPr id="50" name="Рисунок 50"/>
+            <wp:cNvGraphicFramePr>
+              <a:graphicFrameLocks xmlns:a="http://schemas.openxmlformats.org/drawingml/2006/main" noChangeAspect="1"/>
+            </wp:cNvGraphicFramePr>
+            <a:graphic xmlns:a="http://schemas.openxmlformats.org/drawingml/2006/main">
+              <a:graphicData uri="http://schemas.openxmlformats.org/drawingml/2006/picture">
+                <pic:pic xmlns:pic="http://schemas.openxmlformats.org/drawingml/2006/picture">
+                  <pic:nvPicPr>
+                    <pic:cNvPr id="1" name=""/>
+                    <pic:cNvPicPr/>
+                  </pic:nvPicPr>
+                  <pic:blipFill>
+                    <a:blip r:embed="rId52"/>
+                    <a:stretch>
+                      <a:fillRect/>
+                    </a:stretch>
+                  </pic:blipFill>
+                  <pic:spPr>
+                    <a:xfrm>
+                      <a:off x="0" y="0"/>
+                      <a:ext cx="5186443" cy="4088554"/>
+                    </a:xfrm>
+                    <a:prstGeom prst="rect">
+                      <a:avLst/>
+                    </a:prstGeom>
+                  </pic:spPr>
+                </pic:pic>
+              </a:graphicData>
+            </a:graphic>
+          </wp:inline>
+        </w:drawing>
+      </w:r>
+    </w:p>
+    <w:p>
+      <w:pPr>
+        <w:pStyle w:val="af3"/>
+        <w:jc w:val="center"/>
+        <w:rPr>
+          <w:i w:val="0"/>
+          <w:color w:val="auto"/>
+          <w:sz w:val="28"/>
+          <w:szCs w:val="28"/>
+        </w:rPr>
+      </w:pPr>
+      <w:r>
+        <w:rPr>
+          <w:i w:val="0"/>
+          <w:color w:val="auto"/>
+          <w:sz w:val="28"/>
+          <w:szCs w:val="28"/>
+        </w:rPr>
+        <w:t xml:space="preserve">Рисунок </w:t>
+      </w:r>
+      <w:r>
+        <w:rPr>
+          <w:i w:val="0"/>
+          <w:color w:val="auto"/>
+          <w:sz w:val="28"/>
+          <w:szCs w:val="28"/>
+        </w:rPr>
+        <w:fldChar w:fldCharType="begin"/>
+      </w:r>
+      <w:r>
+        <w:rPr>
+          <w:i w:val="0"/>
+          <w:color w:val="auto"/>
+          <w:sz w:val="28"/>
+          <w:szCs w:val="28"/>
+        </w:rPr>
+        <w:instrText xml:space="preserve"> SEQ Рисунок \* ARABIC </w:instrText>
+      </w:r>
+      <w:r>
+        <w:rPr>
+          <w:i w:val="0"/>
+          <w:color w:val="auto"/>
+          <w:sz w:val="28"/>
+          <w:szCs w:val="28"/>
+        </w:rPr>
+        <w:fldChar w:fldCharType="separate"/>
+      </w:r>
+      <w:r>
+        <w:rPr>
+          <w:i w:val="0"/>
+          <w:noProof/>
+          <w:color w:val="auto"/>
+          <w:sz w:val="28"/>
+          <w:szCs w:val="28"/>
+        </w:rPr>
+        <w:t>48</w:t>
+      </w:r>
+      <w:r>
+        <w:rPr>
+          <w:i w:val="0"/>
+          <w:color w:val="auto"/>
+          <w:sz w:val="28"/>
+          <w:szCs w:val="28"/>
+        </w:rPr>
+        <w:fldChar w:fldCharType="end"/>
+      </w:r>
+    </w:p>
+    <w:p>
+      <w:pPr>
+        <w:keepNext/>
+        <w:jc w:val="center"/>
+      </w:pPr>
+      <w:r>
+        <w:rPr>
+          <w:noProof/>
+        </w:rPr>
+        <w:lastRenderedPageBreak/>
+        <w:drawing>
+          <wp:inline distT="0" distB="0" distL="0" distR="0" wp14:anchorId="5B18CDD4" wp14:editId="5210B3CA">
+            <wp:extent cx="4038600" cy="4105354"/>
+            <wp:effectExtent l="0" t="0" r="0" b="0"/>
+            <wp:docPr id="51" name="Рисунок 51"/>
+            <wp:cNvGraphicFramePr>
+              <a:graphicFrameLocks xmlns:a="http://schemas.openxmlformats.org/drawingml/2006/main" noChangeAspect="1"/>
+            </wp:cNvGraphicFramePr>
+            <a:graphic xmlns:a="http://schemas.openxmlformats.org/drawingml/2006/main">
+              <a:graphicData uri="http://schemas.openxmlformats.org/drawingml/2006/picture">
+                <pic:pic xmlns:pic="http://schemas.openxmlformats.org/drawingml/2006/picture">
+                  <pic:nvPicPr>
+                    <pic:cNvPr id="1" name=""/>
+                    <pic:cNvPicPr/>
+                  </pic:nvPicPr>
+                  <pic:blipFill>
+                    <a:blip r:embed="rId53"/>
+                    <a:stretch>
+                      <a:fillRect/>
+                    </a:stretch>
+                  </pic:blipFill>
+                  <pic:spPr>
+                    <a:xfrm>
+                      <a:off x="0" y="0"/>
+                      <a:ext cx="4043289" cy="4110120"/>
+                    </a:xfrm>
+                    <a:prstGeom prst="rect">
+                      <a:avLst/>
+                    </a:prstGeom>
+                  </pic:spPr>
+                </pic:pic>
+              </a:graphicData>
+            </a:graphic>
+          </wp:inline>
+        </w:drawing>
+      </w:r>
+    </w:p>
+    <w:p>
+      <w:pPr>
+        <w:pStyle w:val="af3"/>
+        <w:jc w:val="center"/>
+        <w:rPr>
+          <w:i w:val="0"/>
+          <w:color w:val="auto"/>
+          <w:sz w:val="28"/>
+          <w:szCs w:val="28"/>
+        </w:rPr>
+      </w:pPr>
+      <w:r>
+        <w:rPr>
+          <w:i w:val="0"/>
+          <w:color w:val="auto"/>
+          <w:sz w:val="28"/>
+          <w:szCs w:val="28"/>
+        </w:rPr>
+        <w:t xml:space="preserve">Рисунок </w:t>
+      </w:r>
+      <w:r>
+        <w:rPr>
+          <w:i w:val="0"/>
+          <w:color w:val="auto"/>
+          <w:sz w:val="28"/>
+          <w:szCs w:val="28"/>
+        </w:rPr>
+        <w:fldChar w:fldCharType="begin"/>
+      </w:r>
+      <w:r>
+        <w:rPr>
+          <w:i w:val="0"/>
+          <w:color w:val="auto"/>
+          <w:sz w:val="28"/>
+          <w:szCs w:val="28"/>
+        </w:rPr>
+        <w:instrText xml:space="preserve"> SEQ Рисунок \* ARABIC </w:instrText>
+      </w:r>
+      <w:r>
+        <w:rPr>
+          <w:i w:val="0"/>
+          <w:color w:val="auto"/>
+          <w:sz w:val="28"/>
+          <w:szCs w:val="28"/>
+        </w:rPr>
+        <w:fldChar w:fldCharType="separate"/>
+      </w:r>
+      <w:r>
+        <w:rPr>
+          <w:i w:val="0"/>
+          <w:noProof/>
+          <w:color w:val="auto"/>
+          <w:sz w:val="28"/>
+          <w:szCs w:val="28"/>
+        </w:rPr>
+        <w:t>49</w:t>
+      </w:r>
+      <w:r>
+        <w:rPr>
+          <w:i w:val="0"/>
+          <w:color w:val="auto"/>
+          <w:sz w:val="28"/>
+          <w:szCs w:val="28"/>
+        </w:rPr>
+        <w:fldChar w:fldCharType="end"/>
+      </w:r>
+    </w:p>
+    <w:p>
+      <w:pPr>
+        <w:keepNext/>
+        <w:jc w:val="center"/>
+      </w:pPr>
+      <w:r>
+        <w:rPr>
+          <w:noProof/>
+        </w:rPr>
+        <w:drawing>
+          <wp:inline distT="0" distB="0" distL="0" distR="0" wp14:anchorId="1101B45F" wp14:editId="3A1D9479">
+            <wp:extent cx="4082391" cy="4543425"/>
+            <wp:effectExtent l="0" t="0" r="0" b="0"/>
+            <wp:docPr id="52" name="Рисунок 52"/>
+            <wp:cNvGraphicFramePr>
+              <a:graphicFrameLocks xmlns:a="http://schemas.openxmlformats.org/drawingml/2006/main" noChangeAspect="1"/>
+            </wp:cNvGraphicFramePr>
+            <a:graphic xmlns:a="http://schemas.openxmlformats.org/drawingml/2006/main">
+              <a:graphicData uri="http://schemas.openxmlformats.org/drawingml/2006/picture">
+                <pic:pic xmlns:pic="http://schemas.openxmlformats.org/drawingml/2006/picture">
+                  <pic:nvPicPr>
+                    <pic:cNvPr id="1" name=""/>
+                    <pic:cNvPicPr/>
+                  </pic:nvPicPr>
+                  <pic:blipFill>
+                    <a:blip r:embed="rId54"/>
+                    <a:stretch>
+                      <a:fillRect/>
+                    </a:stretch>
+                  </pic:blipFill>
+                  <pic:spPr>
+                    <a:xfrm>
+                      <a:off x="0" y="0"/>
+                      <a:ext cx="4100590" cy="4563679"/>
+                    </a:xfrm>
+                    <a:prstGeom prst="rect">
+                      <a:avLst/>
+                    </a:prstGeom>
+                  </pic:spPr>
+                </pic:pic>
+              </a:graphicData>
+            </a:graphic>
+          </wp:inline>
+        </w:drawing>
+      </w:r>
+    </w:p>
+    <w:p>
+      <w:pPr>
+        <w:pStyle w:val="af3"/>
+        <w:jc w:val="center"/>
+        <w:rPr>
+          <w:i w:val="0"/>
+          <w:color w:val="auto"/>
+          <w:sz w:val="28"/>
+          <w:szCs w:val="28"/>
+        </w:rPr>
+      </w:pPr>
+      <w:r>
+        <w:rPr>
+          <w:i w:val="0"/>
+          <w:color w:val="auto"/>
+          <w:sz w:val="28"/>
+          <w:szCs w:val="28"/>
+        </w:rPr>
+        <w:t xml:space="preserve">Рисунок </w:t>
+      </w:r>
+      <w:r>
+        <w:rPr>
+          <w:i w:val="0"/>
+          <w:color w:val="auto"/>
+          <w:sz w:val="28"/>
+          <w:szCs w:val="28"/>
+        </w:rPr>
+        <w:fldChar w:fldCharType="begin"/>
+      </w:r>
+      <w:r>
+        <w:rPr>
+          <w:i w:val="0"/>
+          <w:color w:val="auto"/>
+          <w:sz w:val="28"/>
+          <w:szCs w:val="28"/>
+        </w:rPr>
+        <w:instrText xml:space="preserve"> SEQ Рисунок \* ARABIC </w:instrText>
+      </w:r>
+      <w:r>
+        <w:rPr>
+          <w:i w:val="0"/>
+          <w:color w:val="auto"/>
+          <w:sz w:val="28"/>
+          <w:szCs w:val="28"/>
+        </w:rPr>
+        <w:fldChar w:fldCharType="separate"/>
+      </w:r>
+      <w:r>
+        <w:rPr>
+          <w:i w:val="0"/>
+          <w:noProof/>
+          <w:color w:val="auto"/>
+          <w:sz w:val="28"/>
+          <w:szCs w:val="28"/>
+        </w:rPr>
+        <w:t>50</w:t>
+      </w:r>
+      <w:r>
+        <w:rPr>
+          <w:i w:val="0"/>
+          <w:color w:val="auto"/>
+          <w:sz w:val="28"/>
+          <w:szCs w:val="28"/>
+        </w:rPr>
+        <w:fldChar w:fldCharType="end"/>
+      </w:r>
+    </w:p>
+    <w:p>
+      <w:pPr>
+        <w:keepNext/>
+        <w:jc w:val="center"/>
+      </w:pPr>
+      <w:r>
+        <w:rPr>
+          <w:noProof/>
+        </w:rPr>
+        <w:lastRenderedPageBreak/>
+        <w:drawing>
+          <wp:inline distT="0" distB="0" distL="0" distR="0" wp14:anchorId="0976DB10" wp14:editId="75D4268A">
+            <wp:extent cx="5067300" cy="3128086"/>
+            <wp:effectExtent l="0" t="0" r="0" b="0"/>
+            <wp:docPr id="53" name="Рисунок 53"/>
+            <wp:cNvGraphicFramePr>
+              <a:graphicFrameLocks xmlns:a="http://schemas.openxmlformats.org/drawingml/2006/main" noChangeAspect="1"/>
+            </wp:cNvGraphicFramePr>
+            <a:graphic xmlns:a="http://schemas.openxmlformats.org/drawingml/2006/main">
+              <a:graphicData uri="http://schemas.openxmlformats.org/drawingml/2006/picture">
+                <pic:pic xmlns:pic="http://schemas.openxmlformats.org/drawingml/2006/picture">
+                  <pic:nvPicPr>
+                    <pic:cNvPr id="1" name=""/>
+                    <pic:cNvPicPr/>
+                  </pic:nvPicPr>
+                  <pic:blipFill>
+                    <a:blip r:embed="rId55"/>
+                    <a:stretch>
+                      <a:fillRect/>
+                    </a:stretch>
+                  </pic:blipFill>
+                  <pic:spPr>
+                    <a:xfrm>
+                      <a:off x="0" y="0"/>
+                      <a:ext cx="5072183" cy="3131100"/>
+                    </a:xfrm>
+                    <a:prstGeom prst="rect">
+                      <a:avLst/>
+                    </a:prstGeom>
+                  </pic:spPr>
+                </pic:pic>
+              </a:graphicData>
+            </a:graphic>
+          </wp:inline>
+        </w:drawing>
+      </w:r>
+    </w:p>
+    <w:p>
+      <w:pPr>
+        <w:pStyle w:val="af3"/>
+        <w:jc w:val="center"/>
+        <w:rPr>
+          <w:i w:val="0"/>
+          <w:color w:val="auto"/>
+          <w:sz w:val="28"/>
+          <w:szCs w:val="28"/>
+        </w:rPr>
+      </w:pPr>
+      <w:r>
+        <w:rPr>
+          <w:i w:val="0"/>
+          <w:color w:val="auto"/>
+          <w:sz w:val="28"/>
+          <w:szCs w:val="28"/>
+        </w:rPr>
+        <w:t xml:space="preserve">Рисунок </w:t>
+      </w:r>
+      <w:r>
+        <w:rPr>
+          <w:i w:val="0"/>
+          <w:color w:val="auto"/>
+          <w:sz w:val="28"/>
+          <w:szCs w:val="28"/>
+        </w:rPr>
+        <w:fldChar w:fldCharType="begin"/>
+      </w:r>
+      <w:r>
+        <w:rPr>
+          <w:i w:val="0"/>
+          <w:color w:val="auto"/>
+          <w:sz w:val="28"/>
+          <w:szCs w:val="28"/>
+        </w:rPr>
+        <w:instrText xml:space="preserve"> SEQ Рисунок \* ARABIC </w:instrText>
+      </w:r>
+      <w:r>
+        <w:rPr>
+          <w:i w:val="0"/>
+          <w:color w:val="auto"/>
+          <w:sz w:val="28"/>
+          <w:szCs w:val="28"/>
+        </w:rPr>
+        <w:fldChar w:fldCharType="separate"/>
+      </w:r>
+      <w:r>
+        <w:rPr>
+          <w:i w:val="0"/>
+          <w:noProof/>
+          <w:color w:val="auto"/>
+          <w:sz w:val="28"/>
+          <w:szCs w:val="28"/>
+        </w:rPr>
+        <w:t>51</w:t>
+      </w:r>
+      <w:r>
+        <w:rPr>
+          <w:i w:val="0"/>
+          <w:color w:val="auto"/>
+          <w:sz w:val="28"/>
+          <w:szCs w:val="28"/>
+        </w:rPr>
+        <w:fldChar w:fldCharType="end"/>
+      </w:r>
+    </w:p>
+    <w:p>
+      <w:pPr>
+        <w:keepNext/>
+        <w:jc w:val="center"/>
+      </w:pPr>
+      <w:r>
+        <w:rPr>
+          <w:noProof/>
+        </w:rPr>
+        <w:drawing>
+          <wp:inline distT="0" distB="0" distL="0" distR="0" wp14:anchorId="2FC7FDE0" wp14:editId="26633C9D">
+            <wp:extent cx="5838825" cy="5124450"/>
+            <wp:effectExtent l="0" t="0" r="9525" b="0"/>
+            <wp:docPr id="54" name="Рисунок 54"/>
+            <wp:cNvGraphicFramePr>
+              <a:graphicFrameLocks xmlns:a="http://schemas.openxmlformats.org/drawingml/2006/main" noChangeAspect="1"/>
+            </wp:cNvGraphicFramePr>
+            <a:graphic xmlns:a="http://schemas.openxmlformats.org/drawingml/2006/main">
+              <a:graphicData uri="http://schemas.openxmlformats.org/drawingml/2006/picture">
+                <pic:pic xmlns:pic="http://schemas.openxmlformats.org/drawingml/2006/picture">
+                  <pic:nvPicPr>
+                    <pic:cNvPr id="1" name=""/>
+                    <pic:cNvPicPr/>
+                  </pic:nvPicPr>
+                  <pic:blipFill>
+                    <a:blip r:embed="rId56"/>
+                    <a:stretch>
+                      <a:fillRect/>
+                    </a:stretch>
+                  </pic:blipFill>
+                  <pic:spPr>
+                    <a:xfrm>
+                      <a:off x="0" y="0"/>
+                      <a:ext cx="5838825" cy="5124450"/>
+                    </a:xfrm>
+                    <a:prstGeom prst="rect">
+                      <a:avLst/>
+                    </a:prstGeom>
+                  </pic:spPr>
+                </pic:pic>
+              </a:graphicData>
+            </a:graphic>
+          </wp:inline>
+        </w:drawing>
+      </w:r>
+    </w:p>
+    <w:p>
+      <w:pPr>
+        <w:pStyle w:val="af3"/>
+        <w:jc w:val="center"/>
+        <w:rPr>
+          <w:i w:val="0"/>
+          <w:color w:val="auto"/>
+          <w:sz w:val="28"/>
+          <w:szCs w:val="28"/>
+        </w:rPr>
+      </w:pPr>
+      <w:r>
+        <w:rPr>
+          <w:i w:val="0"/>
+          <w:color w:val="auto"/>
+          <w:sz w:val="28"/>
+          <w:szCs w:val="28"/>
+        </w:rPr>
+        <w:t xml:space="preserve">Рисунок </w:t>
+      </w:r>
+      <w:r>
+        <w:rPr>
+          <w:i w:val="0"/>
+          <w:color w:val="auto"/>
+          <w:sz w:val="28"/>
+          <w:szCs w:val="28"/>
+        </w:rPr>
+        <w:fldChar w:fldCharType="begin"/>
+      </w:r>
+      <w:r>
+        <w:rPr>
+          <w:i w:val="0"/>
+          <w:color w:val="auto"/>
+          <w:sz w:val="28"/>
+          <w:szCs w:val="28"/>
+        </w:rPr>
+        <w:instrText xml:space="preserve"> SEQ Рисунок \* ARABIC </w:instrText>
+      </w:r>
+      <w:r>
+        <w:rPr>
+          <w:i w:val="0"/>
+          <w:color w:val="auto"/>
+          <w:sz w:val="28"/>
+          <w:szCs w:val="28"/>
+        </w:rPr>
+        <w:fldChar w:fldCharType="separate"/>
+      </w:r>
+      <w:r>
+        <w:rPr>
+          <w:i w:val="0"/>
+          <w:noProof/>
+          <w:color w:val="auto"/>
+          <w:sz w:val="28"/>
+          <w:szCs w:val="28"/>
+        </w:rPr>
+        <w:t>52</w:t>
+      </w:r>
+      <w:r>
+        <w:rPr>
+          <w:i w:val="0"/>
+          <w:color w:val="auto"/>
+          <w:sz w:val="28"/>
+          <w:szCs w:val="28"/>
+        </w:rPr>
+        <w:fldChar w:fldCharType="end"/>
+      </w:r>
+    </w:p>
+    <w:p>
+      <w:pPr>
+        <w:keepNext/>
+      </w:pPr>
+      <w:r>
+        <w:rPr>
+          <w:noProof/>
+        </w:rPr>
+        <w:lastRenderedPageBreak/>
+        <w:t xml:space="preserve"> </w:t>
+      </w:r>
+      <w:r>
+        <w:rPr>
+          <w:noProof/>
+        </w:rPr>
+        <w:drawing>
+          <wp:inline distT="0" distB="0" distL="0" distR="0" wp14:anchorId="6CC893BD" wp14:editId="32696955">
+            <wp:extent cx="6119495" cy="6119495"/>
+            <wp:effectExtent l="0" t="0" r="0" b="0"/>
+            <wp:docPr id="55" name="Рисунок 55"/>
+            <wp:cNvGraphicFramePr>
+              <a:graphicFrameLocks xmlns:a="http://schemas.openxmlformats.org/drawingml/2006/main" noChangeAspect="1"/>
+            </wp:cNvGraphicFramePr>
+            <a:graphic xmlns:a="http://schemas.openxmlformats.org/drawingml/2006/main">
+              <a:graphicData uri="http://schemas.openxmlformats.org/drawingml/2006/picture">
+                <pic:pic xmlns:pic="http://schemas.openxmlformats.org/drawingml/2006/picture">
+                  <pic:nvPicPr>
+                    <pic:cNvPr id="1" name=""/>
+                    <pic:cNvPicPr/>
+                  </pic:nvPicPr>
+                  <pic:blipFill>
+                    <a:blip r:embed="rId57"/>
+                    <a:stretch>
+                      <a:fillRect/>
+                    </a:stretch>
+                  </pic:blipFill>
+                  <pic:spPr>
+                    <a:xfrm>
+                      <a:off x="0" y="0"/>
+                      <a:ext cx="6119495" cy="6119495"/>
+                    </a:xfrm>
+                    <a:prstGeom prst="rect">
+                      <a:avLst/>
+                    </a:prstGeom>
+                  </pic:spPr>
+                </pic:pic>
+              </a:graphicData>
+            </a:graphic>
+          </wp:inline>
+        </w:drawing>
+      </w:r>
+    </w:p>
+    <w:p>
+      <w:pPr>
+        <w:pStyle w:val="af3"/>
+        <w:jc w:val="center"/>
+        <w:rPr>
+          <w:i w:val="0"/>
+          <w:color w:val="auto"/>
+          <w:sz w:val="28"/>
+          <w:szCs w:val="28"/>
+        </w:rPr>
+      </w:pPr>
+      <w:r>
+        <w:rPr>
+          <w:i w:val="0"/>
+          <w:color w:val="auto"/>
+          <w:sz w:val="28"/>
+          <w:szCs w:val="28"/>
+        </w:rPr>
+        <w:t xml:space="preserve">Рисунок </w:t>
+      </w:r>
+      <w:r>
+        <w:rPr>
+          <w:i w:val="0"/>
+          <w:color w:val="auto"/>
+          <w:sz w:val="28"/>
+          <w:szCs w:val="28"/>
+        </w:rPr>
+        <w:fldChar w:fldCharType="begin"/>
+      </w:r>
+      <w:r>
+        <w:rPr>
+          <w:i w:val="0"/>
+          <w:color w:val="auto"/>
+          <w:sz w:val="28"/>
+          <w:szCs w:val="28"/>
+        </w:rPr>
+        <w:instrText xml:space="preserve"> SEQ Рисунок \* ARABIC </w:instrText>
+      </w:r>
+      <w:r>
+        <w:rPr>
+          <w:i w:val="0"/>
+          <w:color w:val="auto"/>
+          <w:sz w:val="28"/>
+          <w:szCs w:val="28"/>
+        </w:rPr>
+        <w:fldChar w:fldCharType="separate"/>
+      </w:r>
+      <w:r>
+        <w:rPr>
+          <w:i w:val="0"/>
+          <w:noProof/>
+          <w:color w:val="auto"/>
+          <w:sz w:val="28"/>
+          <w:szCs w:val="28"/>
+        </w:rPr>
+        <w:t>53</w:t>
+      </w:r>
+      <w:r>
+        <w:rPr>
+          <w:i w:val="0"/>
+          <w:color w:val="auto"/>
+          <w:sz w:val="28"/>
+          <w:szCs w:val="28"/>
+        </w:rPr>
+        <w:fldChar w:fldCharType="end"/>
+      </w:r>
+    </w:p>
+    <w:p>
+      <w:pPr>
+        <w:keepNext/>
+      </w:pPr>
+      <w:r>
+        <w:rPr>
+          <w:noProof/>
+        </w:rPr>
+        <w:lastRenderedPageBreak/>
+        <w:t xml:space="preserve"> </w:t>
+      </w:r>
+      <w:r>
+        <w:rPr>
+          <w:noProof/>
+        </w:rPr>
+        <w:drawing>
+          <wp:inline distT="0" distB="0" distL="0" distR="0" wp14:anchorId="33863916" wp14:editId="1E76459F">
+            <wp:extent cx="6119495" cy="5474970"/>
+            <wp:effectExtent l="0" t="0" r="0" b="0"/>
+            <wp:docPr id="56" name="Рисунок 56"/>
+            <wp:cNvGraphicFramePr>
+              <a:graphicFrameLocks xmlns:a="http://schemas.openxmlformats.org/drawingml/2006/main" noChangeAspect="1"/>
+            </wp:cNvGraphicFramePr>
+            <a:graphic xmlns:a="http://schemas.openxmlformats.org/drawingml/2006/main">
+              <a:graphicData uri="http://schemas.openxmlformats.org/drawingml/2006/picture">
+                <pic:pic xmlns:pic="http://schemas.openxmlformats.org/drawingml/2006/picture">
+                  <pic:nvPicPr>
+                    <pic:cNvPr id="1" name=""/>
+                    <pic:cNvPicPr/>
+                  </pic:nvPicPr>
+                  <pic:blipFill>
+                    <a:blip r:embed="rId58"/>
+                    <a:stretch>
+                      <a:fillRect/>
+                    </a:stretch>
+                  </pic:blipFill>
+                  <pic:spPr>
+                    <a:xfrm>
+                      <a:off x="0" y="0"/>
+                      <a:ext cx="6119495" cy="5474970"/>
+                    </a:xfrm>
+                    <a:prstGeom prst="rect">
+                      <a:avLst/>
+                    </a:prstGeom>
+                  </pic:spPr>
+                </pic:pic>
+              </a:graphicData>
+            </a:graphic>
+          </wp:inline>
+        </w:drawing>
+      </w:r>
+    </w:p>
+    <w:p>
+      <w:pPr>
+        <w:pStyle w:val="af3"/>
+        <w:jc w:val="center"/>
+        <w:rPr>
+          <w:i w:val="0"/>
+          <w:color w:val="auto"/>
+          <w:sz w:val="28"/>
+          <w:szCs w:val="28"/>
+        </w:rPr>
+      </w:pPr>
+      <w:r>
+        <w:rPr>
+          <w:i w:val="0"/>
+          <w:color w:val="auto"/>
+          <w:sz w:val="28"/>
+          <w:szCs w:val="28"/>
+        </w:rPr>
+        <w:t xml:space="preserve">Рисунок </w:t>
+      </w:r>
+      <w:r>
+        <w:rPr>
+          <w:i w:val="0"/>
+          <w:color w:val="auto"/>
+          <w:sz w:val="28"/>
+          <w:szCs w:val="28"/>
+        </w:rPr>
+        <w:fldChar w:fldCharType="begin"/>
+      </w:r>
+      <w:r>
+        <w:rPr>
+          <w:i w:val="0"/>
+          <w:color w:val="auto"/>
+          <w:sz w:val="28"/>
+          <w:szCs w:val="28"/>
+        </w:rPr>
+        <w:instrText xml:space="preserve"> SEQ Рисунок \* ARABIC </w:instrText>
+      </w:r>
+      <w:r>
+        <w:rPr>
+          <w:i w:val="0"/>
+          <w:color w:val="auto"/>
+          <w:sz w:val="28"/>
+          <w:szCs w:val="28"/>
+        </w:rPr>
+        <w:fldChar w:fldCharType="separate"/>
+      </w:r>
+      <w:r>
+        <w:rPr>
+          <w:i w:val="0"/>
+          <w:noProof/>
+          <w:color w:val="auto"/>
+          <w:sz w:val="28"/>
+          <w:szCs w:val="28"/>
+        </w:rPr>
+        <w:t>54</w:t>
+      </w:r>
+      <w:r>
+        <w:rPr>
+          <w:i w:val="0"/>
+          <w:color w:val="auto"/>
+          <w:sz w:val="28"/>
+          <w:szCs w:val="28"/>
+        </w:rPr>
+        <w:fldChar w:fldCharType="end"/>
+      </w:r>
+    </w:p>
+    <w:p>
+      <w:pPr>
+        <w:keepNext/>
+      </w:pPr>
+      <w:r>
+        <w:rPr>
+          <w:noProof/>
+        </w:rPr>
+        <w:lastRenderedPageBreak/>
+        <w:t xml:space="preserve"> </w:t>
+      </w:r>
+      <w:r>
+        <w:rPr>
+          <w:noProof/>
+        </w:rPr>
+        <w:drawing>
+          <wp:inline distT="0" distB="0" distL="0" distR="0" wp14:anchorId="42B74499" wp14:editId="6AE1B27E">
+            <wp:extent cx="6119495" cy="5459730"/>
+            <wp:effectExtent l="0" t="0" r="0" b="0"/>
+            <wp:docPr id="57" name="Рисунок 57"/>
+            <wp:cNvGraphicFramePr>
+              <a:graphicFrameLocks xmlns:a="http://schemas.openxmlformats.org/drawingml/2006/main" noChangeAspect="1"/>
+            </wp:cNvGraphicFramePr>
+            <a:graphic xmlns:a="http://schemas.openxmlformats.org/drawingml/2006/main">
+              <a:graphicData uri="http://schemas.openxmlformats.org/drawingml/2006/picture">
+                <pic:pic xmlns:pic="http://schemas.openxmlformats.org/drawingml/2006/picture">
+                  <pic:nvPicPr>
+                    <pic:cNvPr id="1" name=""/>
+                    <pic:cNvPicPr/>
+                  </pic:nvPicPr>
+                  <pic:blipFill>
+                    <a:blip r:embed="rId59"/>
+                    <a:stretch>
+                      <a:fillRect/>
+                    </a:stretch>
+                  </pic:blipFill>
+                  <pic:spPr>
+                    <a:xfrm>
+                      <a:off x="0" y="0"/>
+                      <a:ext cx="6119495" cy="5459730"/>
+                    </a:xfrm>
+                    <a:prstGeom prst="rect">
+                      <a:avLst/>
+                    </a:prstGeom>
+                  </pic:spPr>
+                </pic:pic>
+              </a:graphicData>
+            </a:graphic>
+          </wp:inline>
+        </w:drawing>
+      </w:r>
+    </w:p>
+    <w:p>
+      <w:pPr>
+        <w:pStyle w:val="af3"/>
+        <w:jc w:val="center"/>
+        <w:rPr>
+          <w:i w:val="0"/>
+          <w:color w:val="auto"/>
+          <w:sz w:val="28"/>
+          <w:szCs w:val="28"/>
+        </w:rPr>
+      </w:pPr>
+      <w:r>
+        <w:rPr>
+          <w:i w:val="0"/>
+          <w:color w:val="auto"/>
+          <w:sz w:val="28"/>
+          <w:szCs w:val="28"/>
+        </w:rPr>
+        <w:t xml:space="preserve">Рисунок </w:t>
+      </w:r>
+      <w:r>
+        <w:rPr>
+          <w:i w:val="0"/>
+          <w:color w:val="auto"/>
+          <w:sz w:val="28"/>
+          <w:szCs w:val="28"/>
+        </w:rPr>
+        <w:fldChar w:fldCharType="begin"/>
+      </w:r>
+      <w:r>
+        <w:rPr>
+          <w:i w:val="0"/>
+          <w:color w:val="auto"/>
+          <w:sz w:val="28"/>
+          <w:szCs w:val="28"/>
+        </w:rPr>
+        <w:instrText xml:space="preserve"> SEQ Рисунок \* ARABIC </w:instrText>
+      </w:r>
+      <w:r>
+        <w:rPr>
+          <w:i w:val="0"/>
+          <w:color w:val="auto"/>
+          <w:sz w:val="28"/>
+          <w:szCs w:val="28"/>
+        </w:rPr>
+        <w:fldChar w:fldCharType="separate"/>
+      </w:r>
+      <w:r>
+        <w:rPr>
+          <w:i w:val="0"/>
+          <w:noProof/>
+          <w:color w:val="auto"/>
+          <w:sz w:val="28"/>
+          <w:szCs w:val="28"/>
+        </w:rPr>
+        <w:t>55</w:t>
+      </w:r>
+      <w:r>
+        <w:rPr>
+          <w:i w:val="0"/>
+          <w:color w:val="auto"/>
+          <w:sz w:val="28"/>
+          <w:szCs w:val="28"/>
+        </w:rPr>
+        <w:fldChar w:fldCharType="end"/>
+      </w:r>
+    </w:p>
+    <w:p>
+      <w:pPr>
+        <w:keepNext/>
+        <w:jc w:val="center"/>
+      </w:pPr>
+      <w:r>
+        <w:rPr>
+          <w:noProof/>
+        </w:rPr>
+        <w:drawing>
+          <wp:inline distT="0" distB="0" distL="0" distR="0" wp14:anchorId="5C42F4AD" wp14:editId="0FB168AB">
+            <wp:extent cx="2752725" cy="2181225"/>
+            <wp:effectExtent l="0" t="0" r="9525" b="9525"/>
+            <wp:docPr id="58" name="Рисунок 58"/>
+            <wp:cNvGraphicFramePr>
+              <a:graphicFrameLocks xmlns:a="http://schemas.openxmlformats.org/drawingml/2006/main" noChangeAspect="1"/>
+            </wp:cNvGraphicFramePr>
+            <a:graphic xmlns:a="http://schemas.openxmlformats.org/drawingml/2006/main">
+              <a:graphicData uri="http://schemas.openxmlformats.org/drawingml/2006/picture">
+                <pic:pic xmlns:pic="http://schemas.openxmlformats.org/drawingml/2006/picture">
+                  <pic:nvPicPr>
+                    <pic:cNvPr id="1" name=""/>
+                    <pic:cNvPicPr/>
+                  </pic:nvPicPr>
+                  <pic:blipFill>
+                    <a:blip r:embed="rId60"/>
+                    <a:stretch>
+                      <a:fillRect/>
+                    </a:stretch>
+                  </pic:blipFill>
+                  <pic:spPr>
+                    <a:xfrm>
+                      <a:off x="0" y="0"/>
+                      <a:ext cx="2752725" cy="2181225"/>
+                    </a:xfrm>
+                    <a:prstGeom prst="rect">
+                      <a:avLst/>
+                    </a:prstGeom>
+                  </pic:spPr>
+                </pic:pic>
+              </a:graphicData>
+            </a:graphic>
+          </wp:inline>
+        </w:drawing>
+      </w:r>
+    </w:p>
+    <w:p>
+      <w:pPr>
+        <w:pStyle w:val="af3"/>
+        <w:jc w:val="center"/>
+        <w:rPr>
+          <w:i w:val="0"/>
+          <w:color w:val="auto"/>
+          <w:sz w:val="28"/>
+          <w:szCs w:val="28"/>
+        </w:rPr>
+      </w:pPr>
+      <w:r>
+        <w:rPr>
+          <w:i w:val="0"/>
+          <w:color w:val="auto"/>
+          <w:sz w:val="28"/>
+          <w:szCs w:val="28"/>
+        </w:rPr>
+        <w:t xml:space="preserve">Рисунок </w:t>
+      </w:r>
+      <w:r>
+        <w:rPr>
+          <w:i w:val="0"/>
+          <w:color w:val="auto"/>
+          <w:sz w:val="28"/>
+          <w:szCs w:val="28"/>
+        </w:rPr>
+        <w:fldChar w:fldCharType="begin"/>
+      </w:r>
+      <w:r>
+        <w:rPr>
+          <w:i w:val="0"/>
+          <w:color w:val="auto"/>
+          <w:sz w:val="28"/>
+          <w:szCs w:val="28"/>
+        </w:rPr>
+        <w:instrText xml:space="preserve"> SEQ Рисунок \* ARABIC </w:instrText>
+      </w:r>
+      <w:r>
+        <w:rPr>
+          <w:i w:val="0"/>
+          <w:color w:val="auto"/>
+          <w:sz w:val="28"/>
+          <w:szCs w:val="28"/>
+        </w:rPr>
+        <w:fldChar w:fldCharType="separate"/>
+      </w:r>
+      <w:r>
+        <w:rPr>
+          <w:i w:val="0"/>
+          <w:noProof/>
+          <w:color w:val="auto"/>
+          <w:sz w:val="28"/>
+          <w:szCs w:val="28"/>
+        </w:rPr>
+        <w:t>56</w:t>
+      </w:r>
+      <w:r>
+        <w:rPr>
+          <w:i w:val="0"/>
+          <w:color w:val="auto"/>
+          <w:sz w:val="28"/>
+          <w:szCs w:val="28"/>
+        </w:rPr>
+        <w:fldChar w:fldCharType="end"/>
+      </w:r>
+    </w:p>
+    <w:p>
+      <w:pPr>
+        <w:keepNext/>
+        <w:jc w:val="center"/>
+      </w:pPr>
+      <w:r>
+        <w:rPr>
+          <w:noProof/>
+        </w:rPr>
+        <w:lastRenderedPageBreak/>
+        <w:drawing>
+          <wp:inline distT="0" distB="0" distL="0" distR="0" wp14:anchorId="1AA7D5B4" wp14:editId="3D64D4F6">
+            <wp:extent cx="5282784" cy="4638675"/>
+            <wp:effectExtent l="0" t="0" r="0" b="0"/>
+            <wp:docPr id="59" name="Рисунок 59"/>
+            <wp:cNvGraphicFramePr>
+              <a:graphicFrameLocks xmlns:a="http://schemas.openxmlformats.org/drawingml/2006/main" noChangeAspect="1"/>
+            </wp:cNvGraphicFramePr>
+            <a:graphic xmlns:a="http://schemas.openxmlformats.org/drawingml/2006/main">
+              <a:graphicData uri="http://schemas.openxmlformats.org/drawingml/2006/picture">
+                <pic:pic xmlns:pic="http://schemas.openxmlformats.org/drawingml/2006/picture">
+                  <pic:nvPicPr>
+                    <pic:cNvPr id="1" name=""/>
+                    <pic:cNvPicPr/>
+                  </pic:nvPicPr>
+                  <pic:blipFill>
+                    <a:blip r:embed="rId61"/>
+                    <a:stretch>
+                      <a:fillRect/>
+                    </a:stretch>
+                  </pic:blipFill>
+                  <pic:spPr>
+                    <a:xfrm>
+                      <a:off x="0" y="0"/>
+                      <a:ext cx="5291460" cy="4646293"/>
+                    </a:xfrm>
+                    <a:prstGeom prst="rect">
+                      <a:avLst/>
+                    </a:prstGeom>
+                  </pic:spPr>
+                </pic:pic>
+              </a:graphicData>
+            </a:graphic>
+          </wp:inline>
+        </w:drawing>
+      </w:r>
+    </w:p>
+    <w:p>
+      <w:pPr>
+        <w:pStyle w:val="af3"/>
+        <w:jc w:val="center"/>
+      </w:pPr>
+      <w:r>
+        <w:rPr>
+          <w:i w:val="0"/>
+          <w:color w:val="auto"/>
+          <w:sz w:val="28"/>
+          <w:szCs w:val="28"/>
+        </w:rPr>
+        <w:t xml:space="preserve">Рисунок </w:t>
+      </w:r>
+      <w:r>
+        <w:rPr>
+          <w:i w:val="0"/>
+          <w:color w:val="auto"/>
+          <w:sz w:val="28"/>
+          <w:szCs w:val="28"/>
+        </w:rPr>
+        <w:fldChar w:fldCharType="begin"/>
+      </w:r>
+      <w:r>
+        <w:rPr>
+          <w:i w:val="0"/>
+          <w:color w:val="auto"/>
+          <w:sz w:val="28"/>
+          <w:szCs w:val="28"/>
+        </w:rPr>
+        <w:instrText xml:space="preserve"> SEQ Рисунок \* ARABIC </w:instrText>
+      </w:r>
+      <w:r>
+        <w:rPr>
+          <w:i w:val="0"/>
+          <w:color w:val="auto"/>
+          <w:sz w:val="28"/>
+          <w:szCs w:val="28"/>
+        </w:rPr>
+        <w:fldChar w:fldCharType="separate"/>
+      </w:r>
+      <w:r>
+        <w:rPr>
+          <w:i w:val="0"/>
+          <w:noProof/>
+          <w:color w:val="auto"/>
+          <w:sz w:val="28"/>
+          <w:szCs w:val="28"/>
+        </w:rPr>
+        <w:t>57</w:t>
+      </w:r>
+      <w:r>
+        <w:rPr>
+          <w:i w:val="0"/>
+          <w:color w:val="auto"/>
+          <w:sz w:val="28"/>
+          <w:szCs w:val="28"/>
+        </w:rPr>
+        <w:fldChar w:fldCharType="end"/>
+      </w:r>
+    </w:p>
+    <w:p>
+      <w:pPr>
+        <w:keepNext/>
+        <w:jc w:val="center"/>
+      </w:pPr>
+      <w:r>
+        <w:rPr>
+          <w:noProof/>
+        </w:rPr>
+        <w:drawing>
+          <wp:inline distT="0" distB="0" distL="0" distR="0" wp14:anchorId="40B42BC9" wp14:editId="23E40E08">
+            <wp:extent cx="5234940" cy="4040414"/>
+            <wp:effectExtent l="0" t="0" r="0" b="0"/>
+            <wp:docPr id="60" name="Рисунок 60"/>
+            <wp:cNvGraphicFramePr>
+              <a:graphicFrameLocks xmlns:a="http://schemas.openxmlformats.org/drawingml/2006/main" noChangeAspect="1"/>
+            </wp:cNvGraphicFramePr>
+            <a:graphic xmlns:a="http://schemas.openxmlformats.org/drawingml/2006/main">
+              <a:graphicData uri="http://schemas.openxmlformats.org/drawingml/2006/picture">
+                <pic:pic xmlns:pic="http://schemas.openxmlformats.org/drawingml/2006/picture">
+                  <pic:nvPicPr>
+                    <pic:cNvPr id="1" name=""/>
+                    <pic:cNvPicPr/>
+                  </pic:nvPicPr>
+                  <pic:blipFill>
+                    <a:blip r:embed="rId62"/>
+                    <a:stretch>
+                      <a:fillRect/>
+                    </a:stretch>
+                  </pic:blipFill>
+                  <pic:spPr>
+                    <a:xfrm>
+                      <a:off x="0" y="0"/>
+                      <a:ext cx="5254407" cy="4055439"/>
+                    </a:xfrm>
+                    <a:prstGeom prst="rect">
+                      <a:avLst/>
+                    </a:prstGeom>
+                  </pic:spPr>
+                </pic:pic>
+              </a:graphicData>
+            </a:graphic>
+          </wp:inline>
+        </w:drawing>
+      </w:r>
+    </w:p>
+    <w:p>
+      <w:pPr>
+        <w:pStyle w:val="af3"/>
+        <w:jc w:val="center"/>
+        <w:rPr>
+          <w:i w:val="0"/>
+          <w:color w:val="auto"/>
+          <w:sz w:val="28"/>
+          <w:szCs w:val="28"/>
+        </w:rPr>
+      </w:pPr>
+      <w:r>
+        <w:rPr>
+          <w:i w:val="0"/>
+          <w:color w:val="auto"/>
+          <w:sz w:val="28"/>
+          <w:szCs w:val="28"/>
+        </w:rPr>
+        <w:t xml:space="preserve">Рисунок </w:t>
+      </w:r>
+      <w:r>
+        <w:rPr>
+          <w:i w:val="0"/>
+          <w:color w:val="auto"/>
+          <w:sz w:val="28"/>
+          <w:szCs w:val="28"/>
+        </w:rPr>
+        <w:fldChar w:fldCharType="begin"/>
+      </w:r>
+      <w:r>
+        <w:rPr>
+          <w:i w:val="0"/>
+          <w:color w:val="auto"/>
+          <w:sz w:val="28"/>
+          <w:szCs w:val="28"/>
+        </w:rPr>
+        <w:instrText xml:space="preserve"> SEQ Рисунок \* ARABIC </w:instrText>
+      </w:r>
+      <w:r>
+        <w:rPr>
+          <w:i w:val="0"/>
+          <w:color w:val="auto"/>
+          <w:sz w:val="28"/>
+          <w:szCs w:val="28"/>
+        </w:rPr>
+        <w:fldChar w:fldCharType="separate"/>
+      </w:r>
+      <w:r>
+        <w:rPr>
+          <w:i w:val="0"/>
+          <w:noProof/>
+          <w:color w:val="auto"/>
+          <w:sz w:val="28"/>
+          <w:szCs w:val="28"/>
+        </w:rPr>
+        <w:t>58</w:t>
+      </w:r>
+      <w:r>
+        <w:rPr>
+          <w:i w:val="0"/>
+          <w:color w:val="auto"/>
+          <w:sz w:val="28"/>
+          <w:szCs w:val="28"/>
+        </w:rPr>
+        <w:fldChar w:fldCharType="end"/>
+      </w:r>
+    </w:p>
+    <w:p>
+      <w:pPr>
+        <w:keepNext/>
+        <w:jc w:val="center"/>
+      </w:pPr>
+      <w:r>
+        <w:rPr>
+          <w:noProof/>
+        </w:rPr>
+        <w:lastRenderedPageBreak/>
+        <w:drawing>
+          <wp:inline distT="0" distB="0" distL="0" distR="0" wp14:anchorId="5F2FD0A4" wp14:editId="63D90114">
+            <wp:extent cx="5020150" cy="6467475"/>
+            <wp:effectExtent l="0" t="0" r="0" b="0"/>
+            <wp:docPr id="61" name="Рисунок 61"/>
+            <wp:cNvGraphicFramePr>
+              <a:graphicFrameLocks xmlns:a="http://schemas.openxmlformats.org/drawingml/2006/main" noChangeAspect="1"/>
+            </wp:cNvGraphicFramePr>
+            <a:graphic xmlns:a="http://schemas.openxmlformats.org/drawingml/2006/main">
+              <a:graphicData uri="http://schemas.openxmlformats.org/drawingml/2006/picture">
+                <pic:pic xmlns:pic="http://schemas.openxmlformats.org/drawingml/2006/picture">
+                  <pic:nvPicPr>
+                    <pic:cNvPr id="1" name=""/>
+                    <pic:cNvPicPr/>
+                  </pic:nvPicPr>
+                  <pic:blipFill>
+                    <a:blip r:embed="rId63"/>
+                    <a:stretch>
+                      <a:fillRect/>
+                    </a:stretch>
+                  </pic:blipFill>
+                  <pic:spPr>
+                    <a:xfrm>
+                      <a:off x="0" y="0"/>
+                      <a:ext cx="5035880" cy="6487741"/>
+                    </a:xfrm>
+                    <a:prstGeom prst="rect">
+                      <a:avLst/>
+                    </a:prstGeom>
+                  </pic:spPr>
+                </pic:pic>
+              </a:graphicData>
+            </a:graphic>
+          </wp:inline>
+        </w:drawing>
+      </w:r>
+    </w:p>
+    <w:p>
+      <w:pPr>
+        <w:pStyle w:val="af3"/>
+        <w:jc w:val="center"/>
+        <w:rPr>
+          <w:i w:val="0"/>
+          <w:color w:val="auto"/>
+          <w:sz w:val="28"/>
+          <w:szCs w:val="28"/>
+        </w:rPr>
+      </w:pPr>
+      <w:r>
+        <w:rPr>
+          <w:i w:val="0"/>
+          <w:color w:val="auto"/>
+          <w:sz w:val="28"/>
+          <w:szCs w:val="28"/>
+        </w:rPr>
+        <w:t xml:space="preserve">Рисунок </w:t>
+      </w:r>
+      <w:r>
+        <w:rPr>
+          <w:i w:val="0"/>
+          <w:color w:val="auto"/>
+          <w:sz w:val="28"/>
+          <w:szCs w:val="28"/>
+        </w:rPr>
+        <w:fldChar w:fldCharType="begin"/>
+      </w:r>
+      <w:r>
+        <w:rPr>
+          <w:i w:val="0"/>
+          <w:color w:val="auto"/>
+          <w:sz w:val="28"/>
+          <w:szCs w:val="28"/>
+        </w:rPr>
+        <w:instrText xml:space="preserve"> SEQ Рисунок \* ARABIC </w:instrText>
+      </w:r>
+      <w:r>
+        <w:rPr>
+          <w:i w:val="0"/>
+          <w:color w:val="auto"/>
+          <w:sz w:val="28"/>
+          <w:szCs w:val="28"/>
+        </w:rPr>
+        <w:fldChar w:fldCharType="separate"/>
+      </w:r>
+      <w:r>
+        <w:rPr>
+          <w:i w:val="0"/>
+          <w:noProof/>
+          <w:color w:val="auto"/>
+          <w:sz w:val="28"/>
+          <w:szCs w:val="28"/>
+        </w:rPr>
+        <w:t>59</w:t>
+      </w:r>
+      <w:r>
+        <w:rPr>
+          <w:i w:val="0"/>
+          <w:color w:val="auto"/>
+          <w:sz w:val="28"/>
+          <w:szCs w:val="28"/>
+        </w:rPr>
+        <w:fldChar w:fldCharType="end"/>
+      </w:r>
+    </w:p>
+    <w:p>
+      <w:pPr>
+        <w:keepNext/>
+        <w:jc w:val="center"/>
+      </w:pPr>
+      <w:r>
+        <w:rPr>
+          <w:noProof/>
+        </w:rPr>
+        <w:drawing>
+          <wp:inline distT="0" distB="0" distL="0" distR="0" wp14:anchorId="2622D5D6" wp14:editId="79E74E26">
+            <wp:extent cx="5762625" cy="2247167"/>
+            <wp:effectExtent l="0" t="0" r="0" b="0"/>
+            <wp:docPr id="62" name="Рисунок 62"/>
+            <wp:cNvGraphicFramePr>
+              <a:graphicFrameLocks xmlns:a="http://schemas.openxmlformats.org/drawingml/2006/main" noChangeAspect="1"/>
+            </wp:cNvGraphicFramePr>
+            <a:graphic xmlns:a="http://schemas.openxmlformats.org/drawingml/2006/main">
+              <a:graphicData uri="http://schemas.openxmlformats.org/drawingml/2006/picture">
+                <pic:pic xmlns:pic="http://schemas.openxmlformats.org/drawingml/2006/picture">
+                  <pic:nvPicPr>
+                    <pic:cNvPr id="1" name=""/>
+                    <pic:cNvPicPr/>
+                  </pic:nvPicPr>
+                  <pic:blipFill>
+                    <a:blip r:embed="rId64"/>
+                    <a:stretch>
+                      <a:fillRect/>
+                    </a:stretch>
+                  </pic:blipFill>
+                  <pic:spPr>
+                    <a:xfrm>
+                      <a:off x="0" y="0"/>
+                      <a:ext cx="5770289" cy="2250156"/>
+                    </a:xfrm>
+                    <a:prstGeom prst="rect">
+                      <a:avLst/>
+                    </a:prstGeom>
+                  </pic:spPr>
+                </pic:pic>
+              </a:graphicData>
+            </a:graphic>
+          </wp:inline>
+        </w:drawing>
+      </w:r>
+    </w:p>
+    <w:p>
+      <w:pPr>
+        <w:pStyle w:val="af3"/>
+        <w:jc w:val="center"/>
+        <w:rPr>
+          <w:i w:val="0"/>
+          <w:color w:val="auto"/>
+          <w:sz w:val="28"/>
+          <w:szCs w:val="28"/>
+        </w:rPr>
+      </w:pPr>
+      <w:r>
+        <w:rPr>
+          <w:i w:val="0"/>
+          <w:color w:val="auto"/>
+          <w:sz w:val="28"/>
+          <w:szCs w:val="28"/>
+        </w:rPr>
+        <w:t xml:space="preserve">Рисунок </w:t>
+      </w:r>
+      <w:r>
+        <w:rPr>
+          <w:i w:val="0"/>
+          <w:color w:val="auto"/>
+          <w:sz w:val="28"/>
+          <w:szCs w:val="28"/>
+        </w:rPr>
+        <w:fldChar w:fldCharType="begin"/>
+      </w:r>
+      <w:r>
+        <w:rPr>
+          <w:i w:val="0"/>
+          <w:color w:val="auto"/>
+          <w:sz w:val="28"/>
+          <w:szCs w:val="28"/>
+        </w:rPr>
+        <w:instrText xml:space="preserve"> SEQ Рисунок \* ARABIC </w:instrText>
+      </w:r>
+      <w:r>
+        <w:rPr>
+          <w:i w:val="0"/>
+          <w:color w:val="auto"/>
+          <w:sz w:val="28"/>
+          <w:szCs w:val="28"/>
+        </w:rPr>
+        <w:fldChar w:fldCharType="separate"/>
+      </w:r>
+      <w:r>
+        <w:rPr>
+          <w:i w:val="0"/>
+          <w:noProof/>
+          <w:color w:val="auto"/>
+          <w:sz w:val="28"/>
+          <w:szCs w:val="28"/>
+        </w:rPr>
+        <w:t>60</w:t>
+      </w:r>
+      <w:r>
+        <w:rPr>
+          <w:i w:val="0"/>
+          <w:color w:val="auto"/>
+          <w:sz w:val="28"/>
+          <w:szCs w:val="28"/>
+        </w:rPr>
+        <w:fldChar w:fldCharType="end"/>
+      </w:r>
+    </w:p>
+    <w:p>
+      <w:pPr>
+        <w:spacing w:line="360" w:lineRule="auto"/>
+        <w:contextualSpacing/>
+        <w:jc w:val="center"/>
+        <w:rPr>
+          <w:b/>
+          <w:sz w:val="28"/>
+          <w:szCs w:val="28"/>
+        </w:rPr>
+      </w:pPr>
+      <w:r>
+        <w:rPr>
+          <w:b/>
+          <w:sz w:val="28"/>
+          <w:szCs w:val="28"/>
+        </w:rPr>
+        <w:lastRenderedPageBreak/>
+        <w:t>Вывод</w:t>
+      </w:r>
+    </w:p>
+    <w:p>
+      <w:pPr>
+        <w:spacing w:line="360" w:lineRule="auto"/>
+        <w:contextualSpacing/>
+        <w:rPr>
+          <w:sz w:val="28"/>
+          <w:szCs w:val="28"/>
+        </w:rPr>
+      </w:pPr>
+      <w:r>
+        <w:rPr>
+          <w:sz w:val="28"/>
+          <w:szCs w:val="28"/>
+        </w:rPr>
+        <w:t xml:space="preserve">Было разработано настольное приложение на языке </w:t>
+      </w:r>
+      <w:r>
+        <w:rPr>
+          <w:sz w:val="28"/>
+          <w:szCs w:val="28"/>
+          <w:lang w:val="en-US"/>
+        </w:rPr>
+        <w:t>C</w:t>
+      </w:r>
+      <w:r>
+        <w:rPr>
+          <w:sz w:val="28"/>
+          <w:szCs w:val="28"/>
+        </w:rPr>
+        <w:t xml:space="preserve">++ </w:t>
+      </w:r>
+      <w:r>
+        <w:rPr>
+          <w:sz w:val="28"/>
+          <w:szCs w:val="28"/>
+          <w:lang w:val="en-US"/>
+        </w:rPr>
+        <w:t>c</w:t>
+      </w:r>
+      <w:r>
+        <w:rPr>
+          <w:sz w:val="28"/>
+          <w:szCs w:val="28"/>
+        </w:rPr>
+        <w:t xml:space="preserve"> </w:t>
+      </w:r>
+      <w:r>
+        <w:rPr>
+          <w:sz w:val="28"/>
+          <w:szCs w:val="28"/>
+        </w:rPr>
+        <w:t xml:space="preserve">использованием библиотеки </w:t>
+      </w:r>
+      <w:r>
+        <w:rPr>
+          <w:sz w:val="28"/>
+          <w:szCs w:val="28"/>
+          <w:lang w:val="en-US"/>
+        </w:rPr>
+        <w:t>Qt</w:t>
+      </w:r>
+      <w:r>
+        <w:rPr>
+          <w:sz w:val="28"/>
+          <w:szCs w:val="28"/>
+        </w:rPr>
+        <w:t xml:space="preserve">. </w:t>
+      </w:r>
+      <w:r>
+        <w:rPr>
+          <w:sz w:val="28"/>
+          <w:szCs w:val="28"/>
+        </w:rPr>
+        <w:t xml:space="preserve">Были </w:t>
+      </w:r>
+      <w:r>
+        <w:rPr>
+          <w:sz w:val="28"/>
+          <w:szCs w:val="28"/>
+        </w:rPr>
+        <w:t>изучены</w:t>
+      </w:r>
+      <w:r>
+        <w:rPr>
+          <w:sz w:val="28"/>
+          <w:szCs w:val="28"/>
+        </w:rPr>
+        <w:t xml:space="preserve"> основы работы с библиотекой графических интерфейсов </w:t>
+      </w:r>
+      <w:r>
+        <w:rPr>
+          <w:sz w:val="28"/>
+          <w:szCs w:val="28"/>
+          <w:lang w:val="en-US"/>
+        </w:rPr>
+        <w:t>Qt</w:t>
+      </w:r>
+      <w:r>
+        <w:rPr>
+          <w:sz w:val="28"/>
+          <w:szCs w:val="28"/>
+        </w:rPr>
+        <w:t xml:space="preserve">, а также средой разработки </w:t>
+      </w:r>
+      <w:r>
+        <w:rPr>
+          <w:sz w:val="28"/>
+          <w:szCs w:val="28"/>
+          <w:lang w:val="en-US"/>
+        </w:rPr>
+        <w:t>Qt</w:t>
+      </w:r>
+      <w:r>
+        <w:rPr>
+          <w:sz w:val="28"/>
+          <w:szCs w:val="28"/>
+        </w:rPr>
+        <w:t xml:space="preserve"> </w:t>
+      </w:r>
+      <w:r>
+        <w:rPr>
+          <w:sz w:val="28"/>
+          <w:szCs w:val="28"/>
+          <w:lang w:val="en-US"/>
+        </w:rPr>
+        <w:t>Creator</w:t>
+      </w:r>
+      <w:r>
+        <w:rPr>
+          <w:sz w:val="28"/>
+          <w:szCs w:val="28"/>
+        </w:rPr>
+        <w:t>.</w:t>
+      </w:r>
+      <w:bookmarkStart w:id="0" w:name="_GoBack"/>
+      <w:bookmarkEnd w:id="0"/>
     </w:p>
     <w:sectPr>
       <w:pgSz w:w="11906" w:h="16838"/>
@@ -7833,7 +11421,7 @@
   <w:style w:type="paragraph" w:default="1" w:styleId="a">
     <w:name w:val="Normal"/>
     <w:qFormat/>
-    <w:rsid w:val="00485FB3"/>
+    <w:rsid w:val="00CF2093"/>
     <w:rPr>
       <w:lang w:eastAsia="en-US"/>
     </w:rPr>

</xml_diff>